<commit_message>
fixes in exercise 4...
</commit_message>
<xml_diff>
--- a/Sotiris_Karageorgopoulos_SAS_Business_Report.docx
+++ b/Sotiris_Karageorgopoulos_SAS_Business_Report.docx
@@ -2831,6 +2831,7 @@
       <w:r>
         <w:rPr>
           <w:rFonts w:ascii="Arial" w:hAnsi="Arial" w:cs="Arial"/>
+          <w:noProof/>
           <w:sz w:val="24"/>
           <w:szCs w:val="24"/>
           <w:lang w:val="en-US"/>
@@ -2964,6 +2965,7 @@
       <w:r>
         <w:rPr>
           <w:rFonts w:ascii="Arial" w:hAnsi="Arial" w:cs="Arial"/>
+          <w:noProof/>
           <w:sz w:val="24"/>
           <w:szCs w:val="24"/>
           <w:lang w:val="en-US"/>
@@ -3055,6 +3057,7 @@
       </w:pPr>
       <w:r>
         <w:rPr>
+          <w:noProof/>
           <w:lang w:val="en-US"/>
         </w:rPr>
         <w:drawing>
@@ -3186,6 +3189,7 @@
       <w:r>
         <w:rPr>
           <w:rFonts w:ascii="Arial" w:hAnsi="Arial" w:cs="Arial"/>
+          <w:noProof/>
           <w:sz w:val="24"/>
           <w:szCs w:val="24"/>
           <w:lang w:val="en-US"/>
@@ -3291,6 +3295,7 @@
       </w:pPr>
       <w:r>
         <w:rPr>
+          <w:noProof/>
           <w:lang w:val="en-US"/>
         </w:rPr>
         <w:drawing>
@@ -3485,6 +3490,7 @@
       <w:r>
         <w:rPr>
           <w:rFonts w:ascii="Arial" w:hAnsi="Arial" w:cs="Arial"/>
+          <w:noProof/>
           <w:sz w:val="24"/>
           <w:szCs w:val="24"/>
           <w:lang w:val="en-US"/>
@@ -3576,6 +3582,7 @@
       </w:pPr>
       <w:r>
         <w:rPr>
+          <w:noProof/>
           <w:lang w:val="en-US"/>
         </w:rPr>
         <w:drawing>
@@ -3665,6 +3672,7 @@
       </w:pPr>
       <w:r>
         <w:rPr>
+          <w:noProof/>
           <w:lang w:val="en-US"/>
         </w:rPr>
         <w:lastRenderedPageBreak/>
@@ -3763,16 +3771,570 @@
     <w:p>
       <w:pPr>
         <w:rPr>
-          <w:lang w:val="en-US"/>
-        </w:rPr>
-      </w:pPr>
-    </w:p>
-    <w:p>
-      <w:pPr>
-        <w:rPr>
-          <w:lang w:val="en-US"/>
-        </w:rPr>
-      </w:pPr>
+          <w:rFonts w:ascii="Arial" w:hAnsi="Arial" w:cs="Arial"/>
+          <w:sz w:val="24"/>
+          <w:szCs w:val="24"/>
+          <w:lang w:val="en-US"/>
+        </w:rPr>
+      </w:pPr>
+      <w:r>
+        <w:rPr>
+          <w:rFonts w:ascii="Arial" w:hAnsi="Arial" w:cs="Arial"/>
+          <w:sz w:val="24"/>
+          <w:szCs w:val="24"/>
+          <w:lang w:val="en-US"/>
+        </w:rPr>
+        <w:t>The number of products sold is 220.061 (62,5%) without promotion, whereas the number of products sold is 132.022 (37,5%) with promotion. In addition, the percentages for products with percentages of 10%, 20%, and 30% are equal, as shown in Figure 1</w:t>
+      </w:r>
+      <w:r>
+        <w:rPr>
+          <w:rFonts w:ascii="Arial" w:hAnsi="Arial" w:cs="Arial"/>
+          <w:sz w:val="24"/>
+          <w:szCs w:val="24"/>
+          <w:lang w:val="en-US"/>
+        </w:rPr>
+        <w:t>9</w:t>
+      </w:r>
+      <w:r>
+        <w:rPr>
+          <w:rFonts w:ascii="Arial" w:hAnsi="Arial" w:cs="Arial"/>
+          <w:sz w:val="24"/>
+          <w:szCs w:val="24"/>
+          <w:lang w:val="en-US"/>
+        </w:rPr>
+        <w:t>. Thus, the customers consider that discounts are not a key factor in choosing the product, or the discounts are not notably satisfying to buy them.</w:t>
+      </w:r>
+    </w:p>
+    <w:p>
+      <w:pPr>
+        <w:keepNext/>
+      </w:pPr>
+      <w:r>
+        <w:rPr>
+          <w:rFonts w:ascii="Arial" w:hAnsi="Arial" w:cs="Arial"/>
+          <w:sz w:val="24"/>
+          <w:szCs w:val="24"/>
+          <w:lang w:val="en-US"/>
+        </w:rPr>
+        <w:drawing>
+          <wp:inline distT="0" distB="0" distL="0" distR="0" wp14:anchorId="4DD8127F" wp14:editId="55B754DD">
+            <wp:extent cx="5274310" cy="3959225"/>
+            <wp:effectExtent l="0" t="0" r="2540" b="3175"/>
+            <wp:docPr id="19" name="Εικόνα 19"/>
+            <wp:cNvGraphicFramePr>
+              <a:graphicFrameLocks xmlns:a="http://schemas.openxmlformats.org/drawingml/2006/main" noChangeAspect="1"/>
+            </wp:cNvGraphicFramePr>
+            <a:graphic xmlns:a="http://schemas.openxmlformats.org/drawingml/2006/main">
+              <a:graphicData uri="http://schemas.openxmlformats.org/drawingml/2006/picture">
+                <pic:pic xmlns:pic="http://schemas.openxmlformats.org/drawingml/2006/picture">
+                  <pic:nvPicPr>
+                    <pic:cNvPr id="1" name=""/>
+                    <pic:cNvPicPr/>
+                  </pic:nvPicPr>
+                  <pic:blipFill>
+                    <a:blip r:embed="rId26"/>
+                    <a:stretch>
+                      <a:fillRect/>
+                    </a:stretch>
+                  </pic:blipFill>
+                  <pic:spPr>
+                    <a:xfrm>
+                      <a:off x="0" y="0"/>
+                      <a:ext cx="5274310" cy="3959225"/>
+                    </a:xfrm>
+                    <a:prstGeom prst="rect">
+                      <a:avLst/>
+                    </a:prstGeom>
+                  </pic:spPr>
+                </pic:pic>
+              </a:graphicData>
+            </a:graphic>
+          </wp:inline>
+        </w:drawing>
+      </w:r>
+    </w:p>
+    <w:p>
+      <w:pPr>
+        <w:pStyle w:val="a8"/>
+        <w:jc w:val="center"/>
+        <w:rPr>
+          <w:lang w:val="en-US"/>
+        </w:rPr>
+      </w:pPr>
+      <w:r>
+        <w:rPr>
+          <w:lang w:val="en-US"/>
+        </w:rPr>
+        <w:t xml:space="preserve">Figure </w:t>
+      </w:r>
+      <w:r>
+        <w:fldChar w:fldCharType="begin"/>
+      </w:r>
+      <w:r>
+        <w:rPr>
+          <w:lang w:val="en-US"/>
+        </w:rPr>
+        <w:instrText xml:space="preserve"> SEQ Figure \* ARABIC </w:instrText>
+      </w:r>
+      <w:r>
+        <w:fldChar w:fldCharType="separate"/>
+      </w:r>
+      <w:r>
+        <w:rPr>
+          <w:noProof/>
+          <w:lang w:val="en-US"/>
+        </w:rPr>
+        <w:t>17</w:t>
+      </w:r>
+      <w:r>
+        <w:fldChar w:fldCharType="end"/>
+      </w:r>
+      <w:r>
+        <w:rPr>
+          <w:lang w:val="en-US"/>
+        </w:rPr>
+        <w:t xml:space="preserve"> The percentage of products that are promoted and no promoted in pie chart.</w:t>
+      </w:r>
+    </w:p>
+    <w:p>
+      <w:pPr>
+        <w:keepNext/>
+      </w:pPr>
+      <w:r>
+        <w:rPr>
+          <w:lang w:val="en-US"/>
+        </w:rPr>
+        <w:lastRenderedPageBreak/>
+        <w:drawing>
+          <wp:inline distT="0" distB="0" distL="0" distR="0" wp14:anchorId="676917D4" wp14:editId="1A559CB2">
+            <wp:extent cx="5274310" cy="4012565"/>
+            <wp:effectExtent l="0" t="0" r="2540" b="6985"/>
+            <wp:docPr id="20" name="Εικόνα 20"/>
+            <wp:cNvGraphicFramePr>
+              <a:graphicFrameLocks xmlns:a="http://schemas.openxmlformats.org/drawingml/2006/main" noChangeAspect="1"/>
+            </wp:cNvGraphicFramePr>
+            <a:graphic xmlns:a="http://schemas.openxmlformats.org/drawingml/2006/main">
+              <a:graphicData uri="http://schemas.openxmlformats.org/drawingml/2006/picture">
+                <pic:pic xmlns:pic="http://schemas.openxmlformats.org/drawingml/2006/picture">
+                  <pic:nvPicPr>
+                    <pic:cNvPr id="1" name=""/>
+                    <pic:cNvPicPr/>
+                  </pic:nvPicPr>
+                  <pic:blipFill>
+                    <a:blip r:embed="rId27"/>
+                    <a:stretch>
+                      <a:fillRect/>
+                    </a:stretch>
+                  </pic:blipFill>
+                  <pic:spPr>
+                    <a:xfrm>
+                      <a:off x="0" y="0"/>
+                      <a:ext cx="5274310" cy="4012565"/>
+                    </a:xfrm>
+                    <a:prstGeom prst="rect">
+                      <a:avLst/>
+                    </a:prstGeom>
+                  </pic:spPr>
+                </pic:pic>
+              </a:graphicData>
+            </a:graphic>
+          </wp:inline>
+        </w:drawing>
+      </w:r>
+    </w:p>
+    <w:p>
+      <w:pPr>
+        <w:pStyle w:val="a8"/>
+        <w:jc w:val="center"/>
+        <w:rPr>
+          <w:lang w:val="en-US"/>
+        </w:rPr>
+      </w:pPr>
+      <w:r>
+        <w:rPr>
+          <w:lang w:val="en-US"/>
+        </w:rPr>
+        <w:t xml:space="preserve">Figure </w:t>
+      </w:r>
+      <w:r>
+        <w:fldChar w:fldCharType="begin"/>
+      </w:r>
+      <w:r>
+        <w:rPr>
+          <w:lang w:val="en-US"/>
+        </w:rPr>
+        <w:instrText xml:space="preserve"> SEQ Figure \* ARABIC </w:instrText>
+      </w:r>
+      <w:r>
+        <w:fldChar w:fldCharType="separate"/>
+      </w:r>
+      <w:r>
+        <w:rPr>
+          <w:noProof/>
+          <w:lang w:val="en-US"/>
+        </w:rPr>
+        <w:t>18</w:t>
+      </w:r>
+      <w:r>
+        <w:fldChar w:fldCharType="end"/>
+      </w:r>
+      <w:r>
+        <w:rPr>
+          <w:lang w:val="en-US"/>
+        </w:rPr>
+        <w:t xml:space="preserve"> </w:t>
+      </w:r>
+      <w:r>
+        <w:rPr>
+          <w:lang w:val="en-US"/>
+        </w:rPr>
+        <w:t xml:space="preserve">The </w:t>
+      </w:r>
+      <w:r>
+        <w:rPr>
+          <w:lang w:val="en-US"/>
+        </w:rPr>
+        <w:t>number</w:t>
+      </w:r>
+      <w:r>
+        <w:rPr>
+          <w:lang w:val="en-US"/>
+        </w:rPr>
+        <w:t xml:space="preserve"> of products that are promoted and no promoted in </w:t>
+      </w:r>
+      <w:r>
+        <w:rPr>
+          <w:lang w:val="en-US"/>
+        </w:rPr>
+        <w:t>bar</w:t>
+      </w:r>
+      <w:r>
+        <w:rPr>
+          <w:lang w:val="en-US"/>
+        </w:rPr>
+        <w:t xml:space="preserve"> chart.</w:t>
+      </w:r>
+    </w:p>
+    <w:p>
+      <w:pPr>
+        <w:keepNext/>
+      </w:pPr>
+      <w:r>
+        <w:rPr>
+          <w:lang w:val="en-US"/>
+        </w:rPr>
+        <w:drawing>
+          <wp:inline distT="0" distB="0" distL="0" distR="0" wp14:anchorId="24801B66" wp14:editId="5A201365">
+            <wp:extent cx="5274310" cy="3983990"/>
+            <wp:effectExtent l="0" t="0" r="2540" b="0"/>
+            <wp:docPr id="21" name="Εικόνα 21"/>
+            <wp:cNvGraphicFramePr>
+              <a:graphicFrameLocks xmlns:a="http://schemas.openxmlformats.org/drawingml/2006/main" noChangeAspect="1"/>
+            </wp:cNvGraphicFramePr>
+            <a:graphic xmlns:a="http://schemas.openxmlformats.org/drawingml/2006/main">
+              <a:graphicData uri="http://schemas.openxmlformats.org/drawingml/2006/picture">
+                <pic:pic xmlns:pic="http://schemas.openxmlformats.org/drawingml/2006/picture">
+                  <pic:nvPicPr>
+                    <pic:cNvPr id="1" name=""/>
+                    <pic:cNvPicPr/>
+                  </pic:nvPicPr>
+                  <pic:blipFill>
+                    <a:blip r:embed="rId28"/>
+                    <a:stretch>
+                      <a:fillRect/>
+                    </a:stretch>
+                  </pic:blipFill>
+                  <pic:spPr>
+                    <a:xfrm>
+                      <a:off x="0" y="0"/>
+                      <a:ext cx="5274310" cy="3983990"/>
+                    </a:xfrm>
+                    <a:prstGeom prst="rect">
+                      <a:avLst/>
+                    </a:prstGeom>
+                  </pic:spPr>
+                </pic:pic>
+              </a:graphicData>
+            </a:graphic>
+          </wp:inline>
+        </w:drawing>
+      </w:r>
+    </w:p>
+    <w:p>
+      <w:pPr>
+        <w:pStyle w:val="a8"/>
+        <w:jc w:val="center"/>
+        <w:rPr>
+          <w:lang w:val="en-US"/>
+        </w:rPr>
+      </w:pPr>
+      <w:r>
+        <w:rPr>
+          <w:lang w:val="en-US"/>
+        </w:rPr>
+        <w:t xml:space="preserve">Figure </w:t>
+      </w:r>
+      <w:r>
+        <w:fldChar w:fldCharType="begin"/>
+      </w:r>
+      <w:r>
+        <w:rPr>
+          <w:lang w:val="en-US"/>
+        </w:rPr>
+        <w:instrText xml:space="preserve"> SEQ Figure \* ARABIC </w:instrText>
+      </w:r>
+      <w:r>
+        <w:fldChar w:fldCharType="separate"/>
+      </w:r>
+      <w:r>
+        <w:rPr>
+          <w:noProof/>
+          <w:lang w:val="en-US"/>
+        </w:rPr>
+        <w:t>19</w:t>
+      </w:r>
+      <w:r>
+        <w:fldChar w:fldCharType="end"/>
+      </w:r>
+      <w:r>
+        <w:rPr>
+          <w:lang w:val="en-US"/>
+        </w:rPr>
+        <w:t xml:space="preserve"> The percentage of promoted products per category.</w:t>
+      </w:r>
+    </w:p>
+    <w:p>
+      <w:pPr>
+        <w:keepNext/>
+        <w:jc w:val="both"/>
+        <w:rPr>
+          <w:rFonts w:ascii="Arial" w:hAnsi="Arial" w:cs="Arial"/>
+          <w:sz w:val="24"/>
+          <w:szCs w:val="24"/>
+          <w:lang w:val="en-US"/>
+        </w:rPr>
+      </w:pPr>
+      <w:r>
+        <w:rPr>
+          <w:rFonts w:ascii="Arial" w:hAnsi="Arial" w:cs="Arial"/>
+          <w:sz w:val="24"/>
+          <w:szCs w:val="24"/>
+          <w:lang w:val="en-US"/>
+        </w:rPr>
+        <w:lastRenderedPageBreak/>
+        <w:t>The sales with a high monetary value are on Thursday (4.270.000$), whereas the sales with the lowest monetary value are on Saturday (0$). The monetary value of sales on Saturday is 0$ because the retail shop is closed on Saturdays. In figure 20, it is observed that all SKUs are sold, so there is no difference between different SKUs and sales.</w:t>
+      </w:r>
+    </w:p>
+    <w:p>
+      <w:pPr>
+        <w:keepNext/>
+        <w:jc w:val="center"/>
+        <w:rPr>
+          <w:rFonts w:ascii="Arial" w:hAnsi="Arial" w:cs="Arial"/>
+          <w:sz w:val="24"/>
+          <w:szCs w:val="24"/>
+          <w:lang w:val="en-US"/>
+        </w:rPr>
+      </w:pPr>
+      <w:r>
+        <w:rPr>
+          <w:rFonts w:ascii="Arial" w:hAnsi="Arial" w:cs="Arial"/>
+          <w:sz w:val="24"/>
+          <w:szCs w:val="24"/>
+          <w:lang w:val="en-US"/>
+        </w:rPr>
+        <w:drawing>
+          <wp:inline distT="0" distB="0" distL="0" distR="0" wp14:anchorId="20014D50" wp14:editId="2DD744D2">
+            <wp:extent cx="4671060" cy="3492890"/>
+            <wp:effectExtent l="0" t="0" r="0" b="0"/>
+            <wp:docPr id="22" name="Εικόνα 22"/>
+            <wp:cNvGraphicFramePr>
+              <a:graphicFrameLocks xmlns:a="http://schemas.openxmlformats.org/drawingml/2006/main" noChangeAspect="1"/>
+            </wp:cNvGraphicFramePr>
+            <a:graphic xmlns:a="http://schemas.openxmlformats.org/drawingml/2006/main">
+              <a:graphicData uri="http://schemas.openxmlformats.org/drawingml/2006/picture">
+                <pic:pic xmlns:pic="http://schemas.openxmlformats.org/drawingml/2006/picture">
+                  <pic:nvPicPr>
+                    <pic:cNvPr id="1" name=""/>
+                    <pic:cNvPicPr/>
+                  </pic:nvPicPr>
+                  <pic:blipFill>
+                    <a:blip r:embed="rId29"/>
+                    <a:stretch>
+                      <a:fillRect/>
+                    </a:stretch>
+                  </pic:blipFill>
+                  <pic:spPr>
+                    <a:xfrm>
+                      <a:off x="0" y="0"/>
+                      <a:ext cx="4684013" cy="3502576"/>
+                    </a:xfrm>
+                    <a:prstGeom prst="rect">
+                      <a:avLst/>
+                    </a:prstGeom>
+                  </pic:spPr>
+                </pic:pic>
+              </a:graphicData>
+            </a:graphic>
+          </wp:inline>
+        </w:drawing>
+      </w:r>
+    </w:p>
+    <w:p>
+      <w:pPr>
+        <w:pStyle w:val="a8"/>
+        <w:jc w:val="center"/>
+        <w:rPr>
+          <w:lang w:val="en-US"/>
+        </w:rPr>
+      </w:pPr>
+      <w:r>
+        <w:rPr>
+          <w:lang w:val="en-US"/>
+        </w:rPr>
+        <w:t xml:space="preserve">Figure </w:t>
+      </w:r>
+      <w:r>
+        <w:fldChar w:fldCharType="begin"/>
+      </w:r>
+      <w:r>
+        <w:rPr>
+          <w:lang w:val="en-US"/>
+        </w:rPr>
+        <w:instrText xml:space="preserve"> SEQ Figure \* ARABIC </w:instrText>
+      </w:r>
+      <w:r>
+        <w:fldChar w:fldCharType="separate"/>
+      </w:r>
+      <w:r>
+        <w:rPr>
+          <w:noProof/>
+          <w:lang w:val="en-US"/>
+        </w:rPr>
+        <w:t>20</w:t>
+      </w:r>
+      <w:r>
+        <w:fldChar w:fldCharType="end"/>
+      </w:r>
+      <w:r>
+        <w:rPr>
+          <w:lang w:val="en-US"/>
+        </w:rPr>
+        <w:t xml:space="preserve"> The sales per day</w:t>
+      </w:r>
+      <w:r>
+        <w:rPr>
+          <w:lang w:val="en-US"/>
+        </w:rPr>
+        <w:t xml:space="preserve"> of the week</w:t>
+      </w:r>
+      <w:r>
+        <w:rPr>
+          <w:lang w:val="en-US"/>
+        </w:rPr>
+        <w:t>.</w:t>
+      </w:r>
+    </w:p>
+    <w:p>
+      <w:pPr>
+        <w:keepNext/>
+        <w:jc w:val="center"/>
+      </w:pPr>
+      <w:r>
+        <w:rPr>
+          <w:lang w:val="en-US"/>
+        </w:rPr>
+        <w:drawing>
+          <wp:inline distT="0" distB="0" distL="0" distR="0" wp14:anchorId="5C990BD0" wp14:editId="4930F02F">
+            <wp:extent cx="4734146" cy="3611880"/>
+            <wp:effectExtent l="0" t="0" r="9525" b="7620"/>
+            <wp:docPr id="23" name="Εικόνα 23"/>
+            <wp:cNvGraphicFramePr>
+              <a:graphicFrameLocks xmlns:a="http://schemas.openxmlformats.org/drawingml/2006/main" noChangeAspect="1"/>
+            </wp:cNvGraphicFramePr>
+            <a:graphic xmlns:a="http://schemas.openxmlformats.org/drawingml/2006/main">
+              <a:graphicData uri="http://schemas.openxmlformats.org/drawingml/2006/picture">
+                <pic:pic xmlns:pic="http://schemas.openxmlformats.org/drawingml/2006/picture">
+                  <pic:nvPicPr>
+                    <pic:cNvPr id="1" name=""/>
+                    <pic:cNvPicPr/>
+                  </pic:nvPicPr>
+                  <pic:blipFill>
+                    <a:blip r:embed="rId30"/>
+                    <a:stretch>
+                      <a:fillRect/>
+                    </a:stretch>
+                  </pic:blipFill>
+                  <pic:spPr>
+                    <a:xfrm>
+                      <a:off x="0" y="0"/>
+                      <a:ext cx="4746270" cy="3621130"/>
+                    </a:xfrm>
+                    <a:prstGeom prst="rect">
+                      <a:avLst/>
+                    </a:prstGeom>
+                  </pic:spPr>
+                </pic:pic>
+              </a:graphicData>
+            </a:graphic>
+          </wp:inline>
+        </w:drawing>
+      </w:r>
+    </w:p>
+    <w:p>
+      <w:pPr>
+        <w:pStyle w:val="a8"/>
+        <w:jc w:val="center"/>
+        <w:rPr>
+          <w:lang w:val="en-US"/>
+        </w:rPr>
+      </w:pPr>
+      <w:r>
+        <w:rPr>
+          <w:lang w:val="en-US"/>
+        </w:rPr>
+        <w:t xml:space="preserve">Figure </w:t>
+      </w:r>
+      <w:r>
+        <w:fldChar w:fldCharType="begin"/>
+      </w:r>
+      <w:r>
+        <w:rPr>
+          <w:lang w:val="en-US"/>
+        </w:rPr>
+        <w:instrText xml:space="preserve"> SEQ Figure \* ARABIC </w:instrText>
+      </w:r>
+      <w:r>
+        <w:fldChar w:fldCharType="separate"/>
+      </w:r>
+      <w:r>
+        <w:rPr>
+          <w:noProof/>
+          <w:lang w:val="en-US"/>
+        </w:rPr>
+        <w:t>21</w:t>
+      </w:r>
+      <w:r>
+        <w:fldChar w:fldCharType="end"/>
+      </w:r>
+      <w:r>
+        <w:rPr>
+          <w:lang w:val="en-US"/>
+        </w:rPr>
+        <w:t xml:space="preserve"> Different SKUs per day</w:t>
+      </w:r>
+      <w:r>
+        <w:rPr>
+          <w:lang w:val="en-US"/>
+        </w:rPr>
+        <w:t xml:space="preserve"> of the week</w:t>
+      </w:r>
+      <w:r>
+        <w:rPr>
+          <w:lang w:val="en-US"/>
+        </w:rPr>
+        <w:t>.</w:t>
+      </w:r>
     </w:p>
     <w:p>
       <w:pPr>
@@ -3905,7 +4467,6 @@
         <w:rPr>
           <w:lang w:val="en-US"/>
         </w:rPr>
-        <w:lastRenderedPageBreak/>
         <w:t>Conclusions</w:t>
       </w:r>
       <w:bookmarkEnd w:id="3"/>
@@ -4132,7 +4693,6 @@
         <w:rPr>
           <w:lang w:val="en-US"/>
         </w:rPr>
-        <w:lastRenderedPageBreak/>
         <w:t>Recommendations</w:t>
       </w:r>
       <w:bookmarkEnd w:id="4"/>
@@ -4359,7 +4919,6 @@
         <w:rPr>
           <w:lang w:val="en-US"/>
         </w:rPr>
-        <w:lastRenderedPageBreak/>
         <w:t>Appendix</w:t>
       </w:r>
       <w:bookmarkEnd w:id="5"/>
@@ -4379,7 +4938,7 @@
       </w:pPr>
     </w:p>
     <w:sectPr>
-      <w:footerReference w:type="default" r:id="rId26"/>
+      <w:footerReference w:type="default" r:id="rId31"/>
       <w:pgSz w:w="11906" w:h="16838"/>
       <w:pgMar w:top="1440" w:right="1800" w:bottom="1440" w:left="1800" w:header="708" w:footer="708" w:gutter="0"/>
       <w:pgNumType w:start="0"/>

</xml_diff>

<commit_message>
Fixes in the exercise 5  were done...
</commit_message>
<xml_diff>
--- a/Sotiris_Karageorgopoulos_SAS_Business_Report.docx
+++ b/Sotiris_Karageorgopoulos_SAS_Business_Report.docx
@@ -1706,27 +1706,7 @@
           <w:szCs w:val="24"/>
           <w:lang w:val="en-US"/>
         </w:rPr>
-        <w:t xml:space="preserve">he total value of each invoice has been examined, </w:t>
-      </w:r>
-      <w:proofErr w:type="gramStart"/>
-      <w:r>
-        <w:rPr>
-          <w:rFonts w:ascii="Arial" w:hAnsi="Arial" w:cs="Arial"/>
-          <w:sz w:val="24"/>
-          <w:szCs w:val="24"/>
-          <w:lang w:val="en-US"/>
-        </w:rPr>
-        <w:t>taking into account</w:t>
-      </w:r>
-      <w:proofErr w:type="gramEnd"/>
-      <w:r>
-        <w:rPr>
-          <w:rFonts w:ascii="Arial" w:hAnsi="Arial" w:cs="Arial"/>
-          <w:sz w:val="24"/>
-          <w:szCs w:val="24"/>
-          <w:lang w:val="en-US"/>
-        </w:rPr>
-        <w:t xml:space="preserve"> all types of invoices. The results indicate that the average value of invoices is 964,93$. In addition, the invoice with the lowest and maximum value is 5,7$ and 8.603,77$, correspondingly.</w:t>
+        <w:t>he total value of each invoice has been examined, taking into account all types of invoices. The results indicate that the average value of invoices is 964,93$. In addition, the invoice with the lowest and maximum value is 5,7$ and 8.603,77$, correspondingly.</w:t>
       </w:r>
       <w:r>
         <w:rPr>
@@ -2188,67 +2168,7 @@
           <w:szCs w:val="24"/>
           <w:lang w:val="en-US"/>
         </w:rPr>
-        <w:t xml:space="preserve">The age of most customers is between 28 and 45 years. The median age is 36 </w:t>
-      </w:r>
-      <w:proofErr w:type="gramStart"/>
-      <w:r>
-        <w:rPr>
-          <w:rFonts w:ascii="Arial" w:hAnsi="Arial" w:cs="Arial"/>
-          <w:sz w:val="24"/>
-          <w:szCs w:val="24"/>
-          <w:lang w:val="en-US"/>
-        </w:rPr>
-        <w:t>years</w:t>
-      </w:r>
-      <w:proofErr w:type="gramEnd"/>
-      <w:r>
-        <w:rPr>
-          <w:rFonts w:ascii="Arial" w:hAnsi="Arial" w:cs="Arial"/>
-          <w:sz w:val="24"/>
-          <w:szCs w:val="24"/>
-          <w:lang w:val="en-US"/>
-        </w:rPr>
-        <w:t xml:space="preserve"> and the average age is 36 years and 9 months. The results indicate that the retail shop is addressed to young and middle-aged people, whereas elderly customers are the minority. The age of most customers is between 28 and 45 years. The median age is 36 </w:t>
-      </w:r>
-      <w:proofErr w:type="gramStart"/>
-      <w:r>
-        <w:rPr>
-          <w:rFonts w:ascii="Arial" w:hAnsi="Arial" w:cs="Arial"/>
-          <w:sz w:val="24"/>
-          <w:szCs w:val="24"/>
-          <w:lang w:val="en-US"/>
-        </w:rPr>
-        <w:t>years</w:t>
-      </w:r>
-      <w:proofErr w:type="gramEnd"/>
-      <w:r>
-        <w:rPr>
-          <w:rFonts w:ascii="Arial" w:hAnsi="Arial" w:cs="Arial"/>
-          <w:sz w:val="24"/>
-          <w:szCs w:val="24"/>
-          <w:lang w:val="en-US"/>
-        </w:rPr>
-        <w:t xml:space="preserve"> and the average age is 36 years and 9 months. The results indicate that the retail shop is addressed to young and middle-aged people, whereas elderly customers are the minority. More specifically, </w:t>
-      </w:r>
-      <w:proofErr w:type="gramStart"/>
-      <w:r>
-        <w:rPr>
-          <w:rFonts w:ascii="Arial" w:hAnsi="Arial" w:cs="Arial"/>
-          <w:sz w:val="24"/>
-          <w:szCs w:val="24"/>
-          <w:lang w:val="en-US"/>
-        </w:rPr>
-        <w:t>young</w:t>
-      </w:r>
-      <w:proofErr w:type="gramEnd"/>
-      <w:r>
-        <w:rPr>
-          <w:rFonts w:ascii="Arial" w:hAnsi="Arial" w:cs="Arial"/>
-          <w:sz w:val="24"/>
-          <w:szCs w:val="24"/>
-          <w:lang w:val="en-US"/>
-        </w:rPr>
-        <w:t xml:space="preserve"> and middle-aged customers have a total percentage of 84,26%, whereas mature and elderly customers have a total percentage of 15,77%. In addition, young and middle-aged customers have spent 16.973.871,62$, whereas mature and elderly customers have spent 3.255.011,45$. It is worth mentioning that the mature and elderly groups are </w:t>
+        <w:t xml:space="preserve">The age of most customers is between 28 and 45 years. The median age is 36 years and the average age is 36 years and 9 months. The results indicate that the retail shop is addressed to young and middle-aged people, whereas elderly customers are the minority. The age of most customers is between 28 and 45 years. The median age is 36 years and the average age is 36 years and 9 months. The results indicate that the retail shop is addressed to young and middle-aged people, whereas elderly customers are the minority. More specifically, young and middle-aged customers have a total percentage of 84,26%, whereas mature and elderly customers have a total percentage of 15,77%. In addition, young and middle-aged customers have spent 16.973.871,62$, whereas mature and elderly customers have spent 3.255.011,45$. It is worth mentioning that the mature and elderly groups are </w:t>
       </w:r>
       <w:r>
         <w:rPr>
@@ -2934,27 +2854,7 @@
           <w:lang w:val="en-US"/>
         </w:rPr>
         <w:lastRenderedPageBreak/>
-        <w:t xml:space="preserve">For each day, the average basket size ranged between one to two products, according to the histogram in Figure 10. 57,77% of days have an average basket size of value two. The same is observed in the scatter plot of Figure 11, in which </w:t>
-      </w:r>
-      <w:proofErr w:type="gramStart"/>
-      <w:r>
-        <w:rPr>
-          <w:rFonts w:ascii="Arial" w:hAnsi="Arial" w:cs="Arial"/>
-          <w:sz w:val="24"/>
-          <w:szCs w:val="24"/>
-          <w:lang w:val="en-US"/>
-        </w:rPr>
-        <w:t>the majority of</w:t>
-      </w:r>
-      <w:proofErr w:type="gramEnd"/>
-      <w:r>
-        <w:rPr>
-          <w:rFonts w:ascii="Arial" w:hAnsi="Arial" w:cs="Arial"/>
-          <w:sz w:val="24"/>
-          <w:szCs w:val="24"/>
-          <w:lang w:val="en-US"/>
-        </w:rPr>
-        <w:t xml:space="preserve"> points are located near value 2.</w:t>
+        <w:t>For each day, the average basket size ranged between one to two products, according to the histogram in Figure 10. 57,77% of days have an average basket size of value two. The same is observed in the scatter plot of Figure 11, in which the majority of points are located near value 2.</w:t>
       </w:r>
     </w:p>
     <w:p>
@@ -3158,27 +3058,7 @@
           <w:lang w:val="en-US"/>
         </w:rPr>
         <w:lastRenderedPageBreak/>
-        <w:t xml:space="preserve">The products that have the most sales are Eyewear (2.906.846,55$), Watches (2.024.325,73$), and Lanterns (1.886.076,90$). The products that have the fewest sales are Woods (590.351,76$), Safety (441.357,80$), and Putters (428.003,04$). In addition, the product line with the most sales </w:t>
-      </w:r>
-      <w:proofErr w:type="gramStart"/>
-      <w:r>
-        <w:rPr>
-          <w:rFonts w:ascii="Arial" w:hAnsi="Arial" w:cs="Arial"/>
-          <w:sz w:val="24"/>
-          <w:szCs w:val="24"/>
-          <w:lang w:val="en-US"/>
-        </w:rPr>
-        <w:t>is</w:t>
-      </w:r>
-      <w:proofErr w:type="gramEnd"/>
-      <w:r>
-        <w:rPr>
-          <w:rFonts w:ascii="Arial" w:hAnsi="Arial" w:cs="Arial"/>
-          <w:sz w:val="24"/>
-          <w:szCs w:val="24"/>
-          <w:lang w:val="en-US"/>
-        </w:rPr>
-        <w:t xml:space="preserve"> Personal Accessor (8.897.252,57$), whereas the product line with the fewest sales is Golf Equipment (428.003,04$). These results show that the products that belong to the Golf Equipment product line should be promoted.</w:t>
+        <w:t>The products that have the most sales are Eyewear (2.906.846,55$), Watches (2.024.325,73$), and Lanterns (1.886.076,90$). The products that have the fewest sales are Woods (590.351,76$), Safety (441.357,80$), and Putters (428.003,04$). In addition, the product line with the most sales is Personal Accessor (8.897.252,57$), whereas the product line with the fewest sales is Golf Equipment (428.003,04$). These results show that the products that belong to the Golf Equipment product line should be promoted.</w:t>
       </w:r>
     </w:p>
     <w:p>
@@ -3271,21 +3151,7 @@
         <w:rPr>
           <w:lang w:val="en-US"/>
         </w:rPr>
-        <w:t xml:space="preserve"> </w:t>
-      </w:r>
-      <w:proofErr w:type="gramStart"/>
-      <w:r>
-        <w:rPr>
-          <w:lang w:val="en-US"/>
-        </w:rPr>
-        <w:t>The  monetary</w:t>
-      </w:r>
-      <w:proofErr w:type="gramEnd"/>
-      <w:r>
-        <w:rPr>
-          <w:lang w:val="en-US"/>
-        </w:rPr>
-        <w:t xml:space="preserve"> values of sales per product line and product type.</w:t>
+        <w:t xml:space="preserve"> The  monetary values of sales per product line and product type.</w:t>
       </w:r>
     </w:p>
     <w:p>
@@ -3417,27 +3283,7 @@
           <w:szCs w:val="24"/>
           <w:lang w:val="en-US"/>
         </w:rPr>
-        <w:t xml:space="preserve"> (7.620,04$). The results show that the southeast regions of Brazil contribute more to the retail profits, like Sao Paolo, Rio de Janeiro, and Rio Grande do Sul. In Sao Paolo, </w:t>
-      </w:r>
-      <w:proofErr w:type="gramStart"/>
-      <w:r>
-        <w:rPr>
-          <w:rFonts w:ascii="Arial" w:hAnsi="Arial" w:cs="Arial"/>
-          <w:sz w:val="24"/>
-          <w:szCs w:val="24"/>
-          <w:lang w:val="en-US"/>
-        </w:rPr>
-        <w:t>the majority of</w:t>
-      </w:r>
-      <w:proofErr w:type="gramEnd"/>
-      <w:r>
-        <w:rPr>
-          <w:rFonts w:ascii="Arial" w:hAnsi="Arial" w:cs="Arial"/>
-          <w:sz w:val="24"/>
-          <w:szCs w:val="24"/>
-          <w:lang w:val="en-US"/>
-        </w:rPr>
-        <w:t xml:space="preserve"> customers are male. Thus, </w:t>
+        <w:t xml:space="preserve"> (7.620,04$). The results show that the southeast regions of Brazil contribute more to the retail profits, like Sao Paolo, Rio de Janeiro, and Rio Grande do Sul. In Sao Paolo, the majority of customers are male. Thus, </w:t>
       </w:r>
       <w:r>
         <w:rPr>
@@ -3812,6 +3658,7 @@
       <w:r>
         <w:rPr>
           <w:rFonts w:ascii="Arial" w:hAnsi="Arial" w:cs="Arial"/>
+          <w:noProof/>
           <w:sz w:val="24"/>
           <w:szCs w:val="24"/>
           <w:lang w:val="en-US"/>
@@ -3902,6 +3749,7 @@
       </w:pPr>
       <w:r>
         <w:rPr>
+          <w:noProof/>
           <w:lang w:val="en-US"/>
         </w:rPr>
         <w:lastRenderedPageBreak/>
@@ -4021,6 +3869,7 @@
       </w:pPr>
       <w:r>
         <w:rPr>
+          <w:noProof/>
           <w:lang w:val="en-US"/>
         </w:rPr>
         <w:drawing>
@@ -4139,6 +3988,7 @@
       <w:r>
         <w:rPr>
           <w:rFonts w:ascii="Arial" w:hAnsi="Arial" w:cs="Arial"/>
+          <w:noProof/>
           <w:sz w:val="24"/>
           <w:szCs w:val="24"/>
           <w:lang w:val="en-US"/>
@@ -4242,6 +4092,7 @@
       </w:pPr>
       <w:r>
         <w:rPr>
+          <w:noProof/>
           <w:lang w:val="en-US"/>
         </w:rPr>
         <w:drawing>
@@ -4338,24 +4189,1706 @@
     </w:p>
     <w:p>
       <w:pPr>
-        <w:rPr>
-          <w:lang w:val="en-US"/>
-        </w:rPr>
-      </w:pPr>
-    </w:p>
-    <w:p>
-      <w:pPr>
-        <w:rPr>
-          <w:lang w:val="en-US"/>
-        </w:rPr>
-      </w:pPr>
-    </w:p>
-    <w:p>
-      <w:pPr>
-        <w:rPr>
-          <w:lang w:val="en-US"/>
-        </w:rPr>
-      </w:pPr>
+        <w:jc w:val="both"/>
+        <w:rPr>
+          <w:rFonts w:ascii="Arial" w:hAnsi="Arial" w:cs="Arial"/>
+          <w:sz w:val="24"/>
+          <w:szCs w:val="24"/>
+          <w:lang w:val="en-US"/>
+        </w:rPr>
+      </w:pPr>
+      <w:r>
+        <w:rPr>
+          <w:rFonts w:ascii="Arial" w:hAnsi="Arial" w:cs="Arial"/>
+          <w:sz w:val="24"/>
+          <w:szCs w:val="24"/>
+          <w:lang w:val="en-US"/>
+        </w:rPr>
+        <w:lastRenderedPageBreak/>
+        <w:t>The</w:t>
+      </w:r>
+      <w:r>
+        <w:rPr>
+          <w:rFonts w:ascii="Arial" w:hAnsi="Arial" w:cs="Arial"/>
+          <w:sz w:val="24"/>
+          <w:szCs w:val="24"/>
+          <w:lang w:val="en-US"/>
+        </w:rPr>
+        <w:t xml:space="preserve"> most products that have been sold are of the company Dragon SA. More specifically, the products that have been sold are 66.677, which consists the 15,92% of products sold. On the other hand, Easy Creator was the company with the fewest products sold. The Easy Creator products that have been sold are 34,988, which consists the 8,35% of products sold. The percentages of the products sold by the remaining companies are between 9 and 11 %. The </w:t>
+      </w:r>
+      <w:proofErr w:type="spellStart"/>
+      <w:r>
+        <w:rPr>
+          <w:rFonts w:ascii="Arial" w:hAnsi="Arial" w:cs="Arial"/>
+          <w:sz w:val="24"/>
+          <w:szCs w:val="24"/>
+          <w:lang w:val="en-US"/>
+        </w:rPr>
+        <w:t>Toktai</w:t>
+      </w:r>
+      <w:proofErr w:type="spellEnd"/>
+      <w:r>
+        <w:rPr>
+          <w:rFonts w:ascii="Arial" w:hAnsi="Arial" w:cs="Arial"/>
+          <w:sz w:val="24"/>
+          <w:szCs w:val="24"/>
+          <w:lang w:val="en-US"/>
+        </w:rPr>
+        <w:t xml:space="preserve"> and Chen products that have been sold are 60.790, which consists the 14.52% of the total products sold.</w:t>
+      </w:r>
+    </w:p>
+    <w:p>
+      <w:pPr>
+        <w:keepNext/>
+        <w:jc w:val="center"/>
+      </w:pPr>
+      <w:r>
+        <w:rPr>
+          <w:rFonts w:ascii="Arial" w:hAnsi="Arial" w:cs="Arial"/>
+          <w:sz w:val="24"/>
+          <w:szCs w:val="24"/>
+          <w:lang w:val="en-US"/>
+        </w:rPr>
+        <w:drawing>
+          <wp:inline distT="0" distB="0" distL="0" distR="0" wp14:anchorId="40A985C0" wp14:editId="427CEF51">
+            <wp:extent cx="4404742" cy="2804403"/>
+            <wp:effectExtent l="0" t="0" r="0" b="0"/>
+            <wp:docPr id="24" name="Εικόνα 24"/>
+            <wp:cNvGraphicFramePr>
+              <a:graphicFrameLocks xmlns:a="http://schemas.openxmlformats.org/drawingml/2006/main" noChangeAspect="1"/>
+            </wp:cNvGraphicFramePr>
+            <a:graphic xmlns:a="http://schemas.openxmlformats.org/drawingml/2006/main">
+              <a:graphicData uri="http://schemas.openxmlformats.org/drawingml/2006/picture">
+                <pic:pic xmlns:pic="http://schemas.openxmlformats.org/drawingml/2006/picture">
+                  <pic:nvPicPr>
+                    <pic:cNvPr id="1" name=""/>
+                    <pic:cNvPicPr/>
+                  </pic:nvPicPr>
+                  <pic:blipFill>
+                    <a:blip r:embed="rId31"/>
+                    <a:stretch>
+                      <a:fillRect/>
+                    </a:stretch>
+                  </pic:blipFill>
+                  <pic:spPr>
+                    <a:xfrm>
+                      <a:off x="0" y="0"/>
+                      <a:ext cx="4404742" cy="2804403"/>
+                    </a:xfrm>
+                    <a:prstGeom prst="rect">
+                      <a:avLst/>
+                    </a:prstGeom>
+                  </pic:spPr>
+                </pic:pic>
+              </a:graphicData>
+            </a:graphic>
+          </wp:inline>
+        </w:drawing>
+      </w:r>
+    </w:p>
+    <w:p>
+      <w:pPr>
+        <w:pStyle w:val="a8"/>
+        <w:jc w:val="center"/>
+        <w:rPr>
+          <w:lang w:val="en-US"/>
+        </w:rPr>
+      </w:pPr>
+      <w:r>
+        <w:rPr>
+          <w:lang w:val="en-US"/>
+        </w:rPr>
+        <w:t xml:space="preserve">Figure </w:t>
+      </w:r>
+      <w:r>
+        <w:fldChar w:fldCharType="begin"/>
+      </w:r>
+      <w:r>
+        <w:rPr>
+          <w:lang w:val="en-US"/>
+        </w:rPr>
+        <w:instrText xml:space="preserve"> SEQ Figure \* ARABIC </w:instrText>
+      </w:r>
+      <w:r>
+        <w:fldChar w:fldCharType="separate"/>
+      </w:r>
+      <w:r>
+        <w:rPr>
+          <w:noProof/>
+          <w:lang w:val="en-US"/>
+        </w:rPr>
+        <w:t>22</w:t>
+      </w:r>
+      <w:r>
+        <w:fldChar w:fldCharType="end"/>
+      </w:r>
+      <w:r>
+        <w:rPr>
+          <w:lang w:val="en-US"/>
+        </w:rPr>
+        <w:t xml:space="preserve"> The frequency report of products sold.</w:t>
+      </w:r>
+    </w:p>
+    <w:p>
+      <w:pPr>
+        <w:keepNext/>
+        <w:jc w:val="center"/>
+      </w:pPr>
+      <w:r>
+        <w:rPr>
+          <w:lang w:val="en-US"/>
+        </w:rPr>
+        <w:drawing>
+          <wp:inline distT="0" distB="0" distL="0" distR="0" wp14:anchorId="48E23912" wp14:editId="70299C40">
+            <wp:extent cx="5005705" cy="3657600"/>
+            <wp:effectExtent l="0" t="0" r="4445" b="0"/>
+            <wp:docPr id="25" name="Εικόνα 25"/>
+            <wp:cNvGraphicFramePr>
+              <a:graphicFrameLocks xmlns:a="http://schemas.openxmlformats.org/drawingml/2006/main" noChangeAspect="1"/>
+            </wp:cNvGraphicFramePr>
+            <a:graphic xmlns:a="http://schemas.openxmlformats.org/drawingml/2006/main">
+              <a:graphicData uri="http://schemas.openxmlformats.org/drawingml/2006/picture">
+                <pic:pic xmlns:pic="http://schemas.openxmlformats.org/drawingml/2006/picture">
+                  <pic:nvPicPr>
+                    <pic:cNvPr id="1" name=""/>
+                    <pic:cNvPicPr/>
+                  </pic:nvPicPr>
+                  <pic:blipFill>
+                    <a:blip r:embed="rId32"/>
+                    <a:stretch>
+                      <a:fillRect/>
+                    </a:stretch>
+                  </pic:blipFill>
+                  <pic:spPr>
+                    <a:xfrm>
+                      <a:off x="0" y="0"/>
+                      <a:ext cx="5014298" cy="3663879"/>
+                    </a:xfrm>
+                    <a:prstGeom prst="rect">
+                      <a:avLst/>
+                    </a:prstGeom>
+                  </pic:spPr>
+                </pic:pic>
+              </a:graphicData>
+            </a:graphic>
+          </wp:inline>
+        </w:drawing>
+      </w:r>
+    </w:p>
+    <w:p>
+      <w:pPr>
+        <w:pStyle w:val="a8"/>
+        <w:jc w:val="center"/>
+        <w:rPr>
+          <w:lang w:val="en-US"/>
+        </w:rPr>
+      </w:pPr>
+      <w:r>
+        <w:rPr>
+          <w:lang w:val="en-US"/>
+        </w:rPr>
+        <w:t xml:space="preserve">Figure </w:t>
+      </w:r>
+      <w:r>
+        <w:fldChar w:fldCharType="begin"/>
+      </w:r>
+      <w:r>
+        <w:rPr>
+          <w:lang w:val="en-US"/>
+        </w:rPr>
+        <w:instrText xml:space="preserve"> SEQ Figure \* ARABIC </w:instrText>
+      </w:r>
+      <w:r>
+        <w:fldChar w:fldCharType="separate"/>
+      </w:r>
+      <w:r>
+        <w:rPr>
+          <w:noProof/>
+          <w:lang w:val="en-US"/>
+        </w:rPr>
+        <w:t>23</w:t>
+      </w:r>
+      <w:r>
+        <w:fldChar w:fldCharType="end"/>
+      </w:r>
+      <w:r>
+        <w:rPr>
+          <w:lang w:val="en-US"/>
+        </w:rPr>
+        <w:t xml:space="preserve"> The quantity of products sold in bar chart</w:t>
+      </w:r>
+    </w:p>
+    <w:p>
+      <w:pPr>
+        <w:jc w:val="both"/>
+        <w:rPr>
+          <w:rFonts w:ascii="Arial" w:hAnsi="Arial" w:cs="Arial"/>
+          <w:sz w:val="24"/>
+          <w:szCs w:val="24"/>
+          <w:lang w:val="en-US"/>
+        </w:rPr>
+      </w:pPr>
+      <w:r>
+        <w:rPr>
+          <w:rFonts w:ascii="Arial" w:hAnsi="Arial" w:cs="Arial"/>
+          <w:sz w:val="24"/>
+          <w:szCs w:val="24"/>
+          <w:lang w:val="en-US"/>
+        </w:rPr>
+        <w:lastRenderedPageBreak/>
+        <w:t xml:space="preserve">The company with the highest sales value is Dragon SA, </w:t>
+      </w:r>
+      <w:r>
+        <w:rPr>
+          <w:rFonts w:ascii="Arial" w:hAnsi="Arial" w:cs="Arial"/>
+          <w:sz w:val="24"/>
+          <w:szCs w:val="24"/>
+          <w:lang w:val="en-US"/>
+        </w:rPr>
+        <w:t>at</w:t>
+      </w:r>
+      <w:r>
+        <w:rPr>
+          <w:rFonts w:ascii="Arial" w:hAnsi="Arial" w:cs="Arial"/>
+          <w:sz w:val="24"/>
+          <w:szCs w:val="24"/>
+          <w:lang w:val="en-US"/>
+        </w:rPr>
+        <w:t xml:space="preserve"> 3.809.087,42$ which consists the 16,3% of sales. Indeed, the company with the lowest sales value is Selector Ltd, </w:t>
+      </w:r>
+      <w:r>
+        <w:rPr>
+          <w:rFonts w:ascii="Arial" w:hAnsi="Arial" w:cs="Arial"/>
+          <w:sz w:val="24"/>
+          <w:szCs w:val="24"/>
+          <w:lang w:val="en-US"/>
+        </w:rPr>
+        <w:t>at</w:t>
+      </w:r>
+      <w:r>
+        <w:rPr>
+          <w:rFonts w:ascii="Arial" w:hAnsi="Arial" w:cs="Arial"/>
+          <w:sz w:val="24"/>
+          <w:szCs w:val="24"/>
+          <w:lang w:val="en-US"/>
+        </w:rPr>
+        <w:t xml:space="preserve"> 1.913.426,29$ which consists the 8,2% of sales. The sales of the rest companies are between 2 to 3.1 million dollars.</w:t>
+      </w:r>
+    </w:p>
+    <w:p>
+      <w:pPr>
+        <w:keepNext/>
+        <w:jc w:val="center"/>
+      </w:pPr>
+      <w:r>
+        <w:rPr>
+          <w:rFonts w:ascii="Arial" w:hAnsi="Arial" w:cs="Arial"/>
+          <w:sz w:val="24"/>
+          <w:szCs w:val="24"/>
+          <w:lang w:val="en-US"/>
+        </w:rPr>
+        <w:drawing>
+          <wp:inline distT="0" distB="0" distL="0" distR="0" wp14:anchorId="0E840D3A" wp14:editId="23C02743">
+            <wp:extent cx="5274310" cy="4001135"/>
+            <wp:effectExtent l="0" t="0" r="2540" b="0"/>
+            <wp:docPr id="26" name="Εικόνα 26"/>
+            <wp:cNvGraphicFramePr>
+              <a:graphicFrameLocks xmlns:a="http://schemas.openxmlformats.org/drawingml/2006/main" noChangeAspect="1"/>
+            </wp:cNvGraphicFramePr>
+            <a:graphic xmlns:a="http://schemas.openxmlformats.org/drawingml/2006/main">
+              <a:graphicData uri="http://schemas.openxmlformats.org/drawingml/2006/picture">
+                <pic:pic xmlns:pic="http://schemas.openxmlformats.org/drawingml/2006/picture">
+                  <pic:nvPicPr>
+                    <pic:cNvPr id="1" name=""/>
+                    <pic:cNvPicPr/>
+                  </pic:nvPicPr>
+                  <pic:blipFill>
+                    <a:blip r:embed="rId33"/>
+                    <a:stretch>
+                      <a:fillRect/>
+                    </a:stretch>
+                  </pic:blipFill>
+                  <pic:spPr>
+                    <a:xfrm>
+                      <a:off x="0" y="0"/>
+                      <a:ext cx="5274310" cy="4001135"/>
+                    </a:xfrm>
+                    <a:prstGeom prst="rect">
+                      <a:avLst/>
+                    </a:prstGeom>
+                  </pic:spPr>
+                </pic:pic>
+              </a:graphicData>
+            </a:graphic>
+          </wp:inline>
+        </w:drawing>
+      </w:r>
+    </w:p>
+    <w:p>
+      <w:pPr>
+        <w:pStyle w:val="a8"/>
+        <w:jc w:val="center"/>
+        <w:rPr>
+          <w:lang w:val="en-US"/>
+        </w:rPr>
+      </w:pPr>
+      <w:r>
+        <w:rPr>
+          <w:lang w:val="en-US"/>
+        </w:rPr>
+        <w:t xml:space="preserve">Figure </w:t>
+      </w:r>
+      <w:r>
+        <w:fldChar w:fldCharType="begin"/>
+      </w:r>
+      <w:r>
+        <w:rPr>
+          <w:lang w:val="en-US"/>
+        </w:rPr>
+        <w:instrText xml:space="preserve"> SEQ Figure \* ARABIC </w:instrText>
+      </w:r>
+      <w:r>
+        <w:fldChar w:fldCharType="separate"/>
+      </w:r>
+      <w:r>
+        <w:rPr>
+          <w:noProof/>
+          <w:lang w:val="en-US"/>
+        </w:rPr>
+        <w:t>24</w:t>
+      </w:r>
+      <w:r>
+        <w:fldChar w:fldCharType="end"/>
+      </w:r>
+      <w:r>
+        <w:rPr>
+          <w:lang w:val="en-US"/>
+        </w:rPr>
+        <w:t xml:space="preserve"> The </w:t>
+      </w:r>
+      <w:r>
+        <w:rPr>
+          <w:lang w:val="en-US"/>
+        </w:rPr>
+        <w:t>percentage of</w:t>
+      </w:r>
+      <w:r>
+        <w:rPr>
+          <w:lang w:val="en-US"/>
+        </w:rPr>
+        <w:t xml:space="preserve"> sales per company.</w:t>
+      </w:r>
+    </w:p>
+    <w:p>
+      <w:pPr>
+        <w:keepNext/>
+        <w:jc w:val="center"/>
+      </w:pPr>
+      <w:r>
+        <w:rPr>
+          <w:lang w:val="en-US"/>
+        </w:rPr>
+        <w:drawing>
+          <wp:inline distT="0" distB="0" distL="0" distR="0" wp14:anchorId="463EBC7E" wp14:editId="022EE8C6">
+            <wp:extent cx="4076065" cy="3329940"/>
+            <wp:effectExtent l="0" t="0" r="635" b="3810"/>
+            <wp:docPr id="27" name="Εικόνα 27"/>
+            <wp:cNvGraphicFramePr>
+              <a:graphicFrameLocks xmlns:a="http://schemas.openxmlformats.org/drawingml/2006/main" noChangeAspect="1"/>
+            </wp:cNvGraphicFramePr>
+            <a:graphic xmlns:a="http://schemas.openxmlformats.org/drawingml/2006/main">
+              <a:graphicData uri="http://schemas.openxmlformats.org/drawingml/2006/picture">
+                <pic:pic xmlns:pic="http://schemas.openxmlformats.org/drawingml/2006/picture">
+                  <pic:nvPicPr>
+                    <pic:cNvPr id="1" name=""/>
+                    <pic:cNvPicPr/>
+                  </pic:nvPicPr>
+                  <pic:blipFill>
+                    <a:blip r:embed="rId34"/>
+                    <a:stretch>
+                      <a:fillRect/>
+                    </a:stretch>
+                  </pic:blipFill>
+                  <pic:spPr>
+                    <a:xfrm>
+                      <a:off x="0" y="0"/>
+                      <a:ext cx="4144530" cy="3385872"/>
+                    </a:xfrm>
+                    <a:prstGeom prst="rect">
+                      <a:avLst/>
+                    </a:prstGeom>
+                  </pic:spPr>
+                </pic:pic>
+              </a:graphicData>
+            </a:graphic>
+          </wp:inline>
+        </w:drawing>
+      </w:r>
+    </w:p>
+    <w:p>
+      <w:pPr>
+        <w:pStyle w:val="a8"/>
+        <w:jc w:val="center"/>
+        <w:rPr>
+          <w:lang w:val="en-US"/>
+        </w:rPr>
+      </w:pPr>
+      <w:r>
+        <w:rPr>
+          <w:lang w:val="en-US"/>
+        </w:rPr>
+        <w:t xml:space="preserve">Figure </w:t>
+      </w:r>
+      <w:r>
+        <w:fldChar w:fldCharType="begin"/>
+      </w:r>
+      <w:r>
+        <w:rPr>
+          <w:lang w:val="en-US"/>
+        </w:rPr>
+        <w:instrText xml:space="preserve"> SEQ Figure \* ARABIC </w:instrText>
+      </w:r>
+      <w:r>
+        <w:fldChar w:fldCharType="separate"/>
+      </w:r>
+      <w:r>
+        <w:rPr>
+          <w:noProof/>
+          <w:lang w:val="en-US"/>
+        </w:rPr>
+        <w:t>25</w:t>
+      </w:r>
+      <w:r>
+        <w:fldChar w:fldCharType="end"/>
+      </w:r>
+      <w:r>
+        <w:rPr>
+          <w:lang w:val="en-US"/>
+        </w:rPr>
+        <w:t xml:space="preserve"> The value of sales per company.</w:t>
+      </w:r>
+    </w:p>
+    <w:p>
+      <w:pPr>
+        <w:jc w:val="both"/>
+        <w:rPr>
+          <w:rFonts w:ascii="Arial" w:hAnsi="Arial" w:cs="Arial"/>
+          <w:sz w:val="24"/>
+          <w:szCs w:val="24"/>
+          <w:lang w:val="en-US"/>
+        </w:rPr>
+      </w:pPr>
+      <w:r>
+        <w:rPr>
+          <w:rFonts w:ascii="Arial" w:hAnsi="Arial" w:cs="Arial"/>
+          <w:sz w:val="24"/>
+          <w:szCs w:val="24"/>
+          <w:lang w:val="en-US"/>
+        </w:rPr>
+        <w:lastRenderedPageBreak/>
+        <w:t xml:space="preserve">The products of </w:t>
+      </w:r>
+      <w:r>
+        <w:rPr>
+          <w:rFonts w:ascii="Arial" w:hAnsi="Arial" w:cs="Arial"/>
+          <w:b/>
+          <w:bCs/>
+          <w:sz w:val="24"/>
+          <w:szCs w:val="24"/>
+          <w:lang w:val="en-US"/>
+        </w:rPr>
+        <w:t>Carper &amp; Sons</w:t>
+      </w:r>
+      <w:r>
+        <w:rPr>
+          <w:rFonts w:ascii="Arial" w:hAnsi="Arial" w:cs="Arial"/>
+          <w:sz w:val="24"/>
+          <w:szCs w:val="24"/>
+          <w:lang w:val="en-US"/>
+        </w:rPr>
+        <w:t xml:space="preserve"> that have been made in India, have the </w:t>
+      </w:r>
+      <w:r>
+        <w:rPr>
+          <w:rFonts w:ascii="Arial" w:hAnsi="Arial" w:cs="Arial"/>
+          <w:b/>
+          <w:bCs/>
+          <w:sz w:val="24"/>
+          <w:szCs w:val="24"/>
+          <w:lang w:val="en-US"/>
+        </w:rPr>
+        <w:t xml:space="preserve">highest </w:t>
+      </w:r>
+      <w:r>
+        <w:rPr>
+          <w:rFonts w:ascii="Arial" w:hAnsi="Arial" w:cs="Arial"/>
+          <w:sz w:val="24"/>
+          <w:szCs w:val="24"/>
+          <w:lang w:val="en-US"/>
+        </w:rPr>
+        <w:t xml:space="preserve">sales value at </w:t>
+      </w:r>
+      <w:r>
+        <w:rPr>
+          <w:rFonts w:ascii="Arial" w:hAnsi="Arial" w:cs="Arial"/>
+          <w:b/>
+          <w:bCs/>
+          <w:sz w:val="24"/>
+          <w:szCs w:val="24"/>
+          <w:lang w:val="en-US"/>
+        </w:rPr>
+        <w:t>$790,209.95</w:t>
+      </w:r>
+      <w:r>
+        <w:rPr>
+          <w:rFonts w:ascii="Arial" w:hAnsi="Arial" w:cs="Arial"/>
+          <w:sz w:val="24"/>
+          <w:szCs w:val="24"/>
+          <w:lang w:val="en-US"/>
+        </w:rPr>
+        <w:t xml:space="preserve">, whereas the products that have been made in Turkey have the </w:t>
+      </w:r>
+      <w:r>
+        <w:rPr>
+          <w:rFonts w:ascii="Arial" w:hAnsi="Arial" w:cs="Arial"/>
+          <w:b/>
+          <w:bCs/>
+          <w:sz w:val="24"/>
+          <w:szCs w:val="24"/>
+          <w:lang w:val="en-US"/>
+        </w:rPr>
+        <w:t>lowest</w:t>
+      </w:r>
+      <w:r>
+        <w:rPr>
+          <w:rFonts w:ascii="Arial" w:hAnsi="Arial" w:cs="Arial"/>
+          <w:sz w:val="24"/>
+          <w:szCs w:val="24"/>
+          <w:lang w:val="en-US"/>
+        </w:rPr>
+        <w:t xml:space="preserve"> sales values at </w:t>
+      </w:r>
+      <w:r>
+        <w:rPr>
+          <w:rFonts w:ascii="Arial" w:hAnsi="Arial" w:cs="Arial"/>
+          <w:b/>
+          <w:bCs/>
+          <w:sz w:val="24"/>
+          <w:szCs w:val="24"/>
+          <w:lang w:val="en-US"/>
+        </w:rPr>
+        <w:t>$247,867.87</w:t>
+      </w:r>
+      <w:r>
+        <w:rPr>
+          <w:rFonts w:ascii="Arial" w:hAnsi="Arial" w:cs="Arial"/>
+          <w:sz w:val="24"/>
+          <w:szCs w:val="24"/>
+          <w:lang w:val="en-US"/>
+        </w:rPr>
+        <w:t>.</w:t>
+      </w:r>
+    </w:p>
+    <w:p>
+      <w:pPr>
+        <w:jc w:val="both"/>
+        <w:rPr>
+          <w:rFonts w:ascii="Arial" w:hAnsi="Arial" w:cs="Arial"/>
+          <w:sz w:val="24"/>
+          <w:szCs w:val="24"/>
+          <w:lang w:val="en-US"/>
+        </w:rPr>
+      </w:pPr>
+      <w:r>
+        <w:rPr>
+          <w:rFonts w:ascii="Arial" w:hAnsi="Arial" w:cs="Arial"/>
+          <w:sz w:val="24"/>
+          <w:szCs w:val="24"/>
+          <w:lang w:val="en-US"/>
+        </w:rPr>
+        <w:t xml:space="preserve">The products of </w:t>
+      </w:r>
+      <w:r>
+        <w:rPr>
+          <w:rFonts w:ascii="Arial" w:hAnsi="Arial" w:cs="Arial"/>
+          <w:b/>
+          <w:bCs/>
+          <w:sz w:val="24"/>
+          <w:szCs w:val="24"/>
+          <w:lang w:val="en-US"/>
+        </w:rPr>
+        <w:t>Dragon SA</w:t>
+      </w:r>
+      <w:r>
+        <w:rPr>
+          <w:rFonts w:ascii="Arial" w:hAnsi="Arial" w:cs="Arial"/>
+          <w:sz w:val="24"/>
+          <w:szCs w:val="24"/>
+          <w:lang w:val="en-US"/>
+        </w:rPr>
+        <w:t xml:space="preserve"> that have been made in Spain have the </w:t>
+      </w:r>
+      <w:r>
+        <w:rPr>
+          <w:rFonts w:ascii="Arial" w:hAnsi="Arial" w:cs="Arial"/>
+          <w:b/>
+          <w:bCs/>
+          <w:sz w:val="24"/>
+          <w:szCs w:val="24"/>
+          <w:lang w:val="en-US"/>
+        </w:rPr>
+        <w:t xml:space="preserve">highest </w:t>
+      </w:r>
+      <w:r>
+        <w:rPr>
+          <w:rFonts w:ascii="Arial" w:hAnsi="Arial" w:cs="Arial"/>
+          <w:sz w:val="24"/>
+          <w:szCs w:val="24"/>
+          <w:lang w:val="en-US"/>
+        </w:rPr>
+        <w:t xml:space="preserve">sales values at </w:t>
+      </w:r>
+      <w:r>
+        <w:rPr>
+          <w:rFonts w:ascii="Arial" w:hAnsi="Arial" w:cs="Arial"/>
+          <w:b/>
+          <w:bCs/>
+          <w:sz w:val="24"/>
+          <w:szCs w:val="24"/>
+          <w:lang w:val="en-US"/>
+        </w:rPr>
+        <w:t>$900,410.39</w:t>
+      </w:r>
+      <w:r>
+        <w:rPr>
+          <w:rFonts w:ascii="Arial" w:hAnsi="Arial" w:cs="Arial"/>
+          <w:sz w:val="24"/>
+          <w:szCs w:val="24"/>
+          <w:lang w:val="en-US"/>
+        </w:rPr>
+        <w:t xml:space="preserve">, whereas the products that have been made in Turkey have the </w:t>
+      </w:r>
+      <w:r>
+        <w:rPr>
+          <w:rFonts w:ascii="Arial" w:hAnsi="Arial" w:cs="Arial"/>
+          <w:b/>
+          <w:bCs/>
+          <w:sz w:val="24"/>
+          <w:szCs w:val="24"/>
+          <w:lang w:val="en-US"/>
+        </w:rPr>
+        <w:t>lowest</w:t>
+      </w:r>
+      <w:r>
+        <w:rPr>
+          <w:rFonts w:ascii="Arial" w:hAnsi="Arial" w:cs="Arial"/>
+          <w:sz w:val="24"/>
+          <w:szCs w:val="24"/>
+          <w:lang w:val="en-US"/>
+        </w:rPr>
+        <w:t xml:space="preserve"> sales values at </w:t>
+      </w:r>
+      <w:r>
+        <w:rPr>
+          <w:rFonts w:ascii="Arial" w:hAnsi="Arial" w:cs="Arial"/>
+          <w:b/>
+          <w:bCs/>
+          <w:sz w:val="24"/>
+          <w:szCs w:val="24"/>
+          <w:lang w:val="en-US"/>
+        </w:rPr>
+        <w:t>$643,193.34</w:t>
+      </w:r>
+      <w:r>
+        <w:rPr>
+          <w:rFonts w:ascii="Arial" w:hAnsi="Arial" w:cs="Arial"/>
+          <w:sz w:val="24"/>
+          <w:szCs w:val="24"/>
+          <w:lang w:val="en-US"/>
+        </w:rPr>
+        <w:t>.</w:t>
+      </w:r>
+    </w:p>
+    <w:p>
+      <w:pPr>
+        <w:jc w:val="both"/>
+        <w:rPr>
+          <w:rFonts w:ascii="Arial" w:hAnsi="Arial" w:cs="Arial"/>
+          <w:sz w:val="24"/>
+          <w:szCs w:val="24"/>
+          <w:lang w:val="en-US"/>
+        </w:rPr>
+      </w:pPr>
+      <w:r>
+        <w:rPr>
+          <w:rFonts w:ascii="Arial" w:hAnsi="Arial" w:cs="Arial"/>
+          <w:sz w:val="24"/>
+          <w:szCs w:val="24"/>
+          <w:lang w:val="en-US"/>
+        </w:rPr>
+        <w:t xml:space="preserve">The products of </w:t>
+      </w:r>
+      <w:r>
+        <w:rPr>
+          <w:rFonts w:ascii="Arial" w:hAnsi="Arial" w:cs="Arial"/>
+          <w:b/>
+          <w:bCs/>
+          <w:sz w:val="24"/>
+          <w:szCs w:val="24"/>
+          <w:lang w:val="en-US"/>
+        </w:rPr>
+        <w:t>Easy Creator</w:t>
+      </w:r>
+      <w:r>
+        <w:rPr>
+          <w:rFonts w:ascii="Arial" w:hAnsi="Arial" w:cs="Arial"/>
+          <w:sz w:val="24"/>
+          <w:szCs w:val="24"/>
+          <w:lang w:val="en-US"/>
+        </w:rPr>
+        <w:t xml:space="preserve"> that have been made in China have the </w:t>
+      </w:r>
+      <w:r>
+        <w:rPr>
+          <w:rFonts w:ascii="Arial" w:hAnsi="Arial" w:cs="Arial"/>
+          <w:b/>
+          <w:bCs/>
+          <w:sz w:val="24"/>
+          <w:szCs w:val="24"/>
+          <w:lang w:val="en-US"/>
+        </w:rPr>
+        <w:t xml:space="preserve">highest </w:t>
+      </w:r>
+      <w:r>
+        <w:rPr>
+          <w:rFonts w:ascii="Arial" w:hAnsi="Arial" w:cs="Arial"/>
+          <w:sz w:val="24"/>
+          <w:szCs w:val="24"/>
+          <w:lang w:val="en-US"/>
+        </w:rPr>
+        <w:t xml:space="preserve">sales values at </w:t>
+      </w:r>
+      <w:r>
+        <w:rPr>
+          <w:rFonts w:ascii="Arial" w:hAnsi="Arial" w:cs="Arial"/>
+          <w:b/>
+          <w:bCs/>
+          <w:sz w:val="24"/>
+          <w:szCs w:val="24"/>
+          <w:lang w:val="en-US"/>
+        </w:rPr>
+        <w:t>$802,474.13</w:t>
+      </w:r>
+      <w:r>
+        <w:rPr>
+          <w:rFonts w:ascii="Arial" w:hAnsi="Arial" w:cs="Arial"/>
+          <w:sz w:val="24"/>
+          <w:szCs w:val="24"/>
+          <w:lang w:val="en-US"/>
+        </w:rPr>
+        <w:t xml:space="preserve">, whereas the products that have been made in Turkey have the </w:t>
+      </w:r>
+      <w:r>
+        <w:rPr>
+          <w:rFonts w:ascii="Arial" w:hAnsi="Arial" w:cs="Arial"/>
+          <w:b/>
+          <w:bCs/>
+          <w:sz w:val="24"/>
+          <w:szCs w:val="24"/>
+          <w:lang w:val="en-US"/>
+        </w:rPr>
+        <w:t>lowest</w:t>
+      </w:r>
+      <w:r>
+        <w:rPr>
+          <w:rFonts w:ascii="Arial" w:hAnsi="Arial" w:cs="Arial"/>
+          <w:sz w:val="24"/>
+          <w:szCs w:val="24"/>
+          <w:lang w:val="en-US"/>
+        </w:rPr>
+        <w:t xml:space="preserve"> sales values at </w:t>
+      </w:r>
+      <w:r>
+        <w:rPr>
+          <w:rFonts w:ascii="Arial" w:hAnsi="Arial" w:cs="Arial"/>
+          <w:b/>
+          <w:bCs/>
+          <w:sz w:val="24"/>
+          <w:szCs w:val="24"/>
+          <w:lang w:val="en-US"/>
+        </w:rPr>
+        <w:t>$132,038.42</w:t>
+      </w:r>
+      <w:r>
+        <w:rPr>
+          <w:rFonts w:ascii="Arial" w:hAnsi="Arial" w:cs="Arial"/>
+          <w:sz w:val="24"/>
+          <w:szCs w:val="24"/>
+          <w:lang w:val="en-US"/>
+        </w:rPr>
+        <w:t>.</w:t>
+      </w:r>
+    </w:p>
+    <w:p>
+      <w:pPr>
+        <w:jc w:val="both"/>
+        <w:rPr>
+          <w:rFonts w:ascii="Arial" w:hAnsi="Arial" w:cs="Arial"/>
+          <w:sz w:val="24"/>
+          <w:szCs w:val="24"/>
+          <w:lang w:val="en-US"/>
+        </w:rPr>
+      </w:pPr>
+      <w:r>
+        <w:rPr>
+          <w:rFonts w:ascii="Arial" w:hAnsi="Arial" w:cs="Arial"/>
+          <w:sz w:val="24"/>
+          <w:szCs w:val="24"/>
+          <w:lang w:val="en-US"/>
+        </w:rPr>
+        <w:t xml:space="preserve">The products of </w:t>
+      </w:r>
+      <w:r>
+        <w:rPr>
+          <w:rFonts w:ascii="Arial" w:hAnsi="Arial" w:cs="Arial"/>
+          <w:b/>
+          <w:bCs/>
+          <w:sz w:val="24"/>
+          <w:szCs w:val="24"/>
+          <w:lang w:val="en-US"/>
+        </w:rPr>
+        <w:t>Elegance SA</w:t>
+      </w:r>
+      <w:r>
+        <w:rPr>
+          <w:rFonts w:ascii="Arial" w:hAnsi="Arial" w:cs="Arial"/>
+          <w:sz w:val="24"/>
+          <w:szCs w:val="24"/>
+          <w:lang w:val="en-US"/>
+        </w:rPr>
+        <w:t xml:space="preserve"> that have been made in the China have the </w:t>
+      </w:r>
+      <w:r>
+        <w:rPr>
+          <w:rStyle w:val="a9"/>
+          <w:rFonts w:ascii="Arial" w:hAnsi="Arial" w:cs="Arial"/>
+          <w:color w:val="0E101A"/>
+          <w:sz w:val="24"/>
+          <w:szCs w:val="24"/>
+          <w:lang w:val="en-US"/>
+        </w:rPr>
+        <w:t>highest</w:t>
+      </w:r>
+      <w:r>
+        <w:rPr>
+          <w:rFonts w:ascii="Arial" w:hAnsi="Arial" w:cs="Arial"/>
+          <w:sz w:val="24"/>
+          <w:szCs w:val="24"/>
+          <w:lang w:val="en-US"/>
+        </w:rPr>
+        <w:t> sales value at </w:t>
+      </w:r>
+      <w:r>
+        <w:rPr>
+          <w:rStyle w:val="a9"/>
+          <w:rFonts w:ascii="Arial" w:hAnsi="Arial" w:cs="Arial"/>
+          <w:color w:val="0E101A"/>
+          <w:sz w:val="24"/>
+          <w:szCs w:val="24"/>
+          <w:lang w:val="en-US"/>
+        </w:rPr>
+        <w:t>$1,033,999.05,</w:t>
+      </w:r>
+      <w:r>
+        <w:rPr>
+          <w:rFonts w:ascii="Arial" w:hAnsi="Arial" w:cs="Arial"/>
+          <w:sz w:val="24"/>
+          <w:szCs w:val="24"/>
+          <w:lang w:val="en-US"/>
+        </w:rPr>
+        <w:t> whereas the products that have been made in India have the </w:t>
+      </w:r>
+      <w:r>
+        <w:rPr>
+          <w:rStyle w:val="a9"/>
+          <w:rFonts w:ascii="Arial" w:hAnsi="Arial" w:cs="Arial"/>
+          <w:color w:val="0E101A"/>
+          <w:sz w:val="24"/>
+          <w:szCs w:val="24"/>
+          <w:lang w:val="en-US"/>
+        </w:rPr>
+        <w:t>lowest</w:t>
+      </w:r>
+      <w:r>
+        <w:rPr>
+          <w:rFonts w:ascii="Arial" w:hAnsi="Arial" w:cs="Arial"/>
+          <w:sz w:val="24"/>
+          <w:szCs w:val="24"/>
+          <w:lang w:val="en-US"/>
+        </w:rPr>
+        <w:t> sales value at </w:t>
+      </w:r>
+      <w:r>
+        <w:rPr>
+          <w:rStyle w:val="a9"/>
+          <w:rFonts w:ascii="Arial" w:hAnsi="Arial" w:cs="Arial"/>
+          <w:color w:val="0E101A"/>
+          <w:sz w:val="24"/>
+          <w:szCs w:val="24"/>
+          <w:lang w:val="en-US"/>
+        </w:rPr>
+        <w:t>$96,527.05</w:t>
+      </w:r>
+      <w:r>
+        <w:rPr>
+          <w:rFonts w:ascii="Arial" w:hAnsi="Arial" w:cs="Arial"/>
+          <w:sz w:val="24"/>
+          <w:szCs w:val="24"/>
+          <w:lang w:val="en-US"/>
+        </w:rPr>
+        <w:t>.</w:t>
+      </w:r>
+    </w:p>
+    <w:p>
+      <w:pPr>
+        <w:jc w:val="both"/>
+        <w:rPr>
+          <w:rFonts w:ascii="Arial" w:hAnsi="Arial" w:cs="Arial"/>
+          <w:sz w:val="24"/>
+          <w:szCs w:val="24"/>
+          <w:lang w:val="en-US"/>
+        </w:rPr>
+      </w:pPr>
+      <w:r>
+        <w:rPr>
+          <w:rFonts w:ascii="Arial" w:hAnsi="Arial" w:cs="Arial"/>
+          <w:sz w:val="24"/>
+          <w:szCs w:val="24"/>
+          <w:lang w:val="en-US"/>
+        </w:rPr>
+        <w:t xml:space="preserve">The products of </w:t>
+      </w:r>
+      <w:proofErr w:type="spellStart"/>
+      <w:r>
+        <w:rPr>
+          <w:rFonts w:ascii="Arial" w:hAnsi="Arial" w:cs="Arial"/>
+          <w:b/>
+          <w:bCs/>
+          <w:sz w:val="24"/>
+          <w:szCs w:val="24"/>
+          <w:lang w:val="en-US"/>
+        </w:rPr>
+        <w:t>Fabulo</w:t>
+      </w:r>
+      <w:proofErr w:type="spellEnd"/>
+      <w:r>
+        <w:rPr>
+          <w:rFonts w:ascii="Arial" w:hAnsi="Arial" w:cs="Arial"/>
+          <w:b/>
+          <w:bCs/>
+          <w:sz w:val="24"/>
+          <w:szCs w:val="24"/>
+          <w:lang w:val="en-US"/>
+        </w:rPr>
+        <w:t xml:space="preserve"> Ltd</w:t>
+      </w:r>
+      <w:r>
+        <w:rPr>
+          <w:rFonts w:ascii="Arial" w:hAnsi="Arial" w:cs="Arial"/>
+          <w:sz w:val="24"/>
+          <w:szCs w:val="24"/>
+          <w:lang w:val="en-US"/>
+        </w:rPr>
+        <w:t xml:space="preserve"> that have been made in India have the </w:t>
+      </w:r>
+      <w:r>
+        <w:rPr>
+          <w:rFonts w:ascii="Arial" w:hAnsi="Arial" w:cs="Arial"/>
+          <w:b/>
+          <w:bCs/>
+          <w:sz w:val="24"/>
+          <w:szCs w:val="24"/>
+          <w:lang w:val="en-US"/>
+        </w:rPr>
+        <w:t>highest</w:t>
+      </w:r>
+      <w:r>
+        <w:rPr>
+          <w:rFonts w:ascii="Arial" w:hAnsi="Arial" w:cs="Arial"/>
+          <w:sz w:val="24"/>
+          <w:szCs w:val="24"/>
+          <w:lang w:val="en-US"/>
+        </w:rPr>
+        <w:t xml:space="preserve"> sales values at </w:t>
+      </w:r>
+      <w:r>
+        <w:rPr>
+          <w:rFonts w:ascii="Arial" w:hAnsi="Arial" w:cs="Arial"/>
+          <w:b/>
+          <w:bCs/>
+          <w:sz w:val="24"/>
+          <w:szCs w:val="24"/>
+          <w:lang w:val="en-US"/>
+        </w:rPr>
+        <w:t>$931,715.44</w:t>
+      </w:r>
+      <w:r>
+        <w:rPr>
+          <w:rFonts w:ascii="Arial" w:hAnsi="Arial" w:cs="Arial"/>
+          <w:sz w:val="24"/>
+          <w:szCs w:val="24"/>
+          <w:lang w:val="en-US"/>
+        </w:rPr>
+        <w:t xml:space="preserve">, whereas the products that have been made in Spain have the </w:t>
+      </w:r>
+      <w:r>
+        <w:rPr>
+          <w:rFonts w:ascii="Arial" w:hAnsi="Arial" w:cs="Arial"/>
+          <w:b/>
+          <w:bCs/>
+          <w:sz w:val="24"/>
+          <w:szCs w:val="24"/>
+          <w:lang w:val="en-US"/>
+        </w:rPr>
+        <w:t>lowest</w:t>
+      </w:r>
+      <w:r>
+        <w:rPr>
+          <w:rFonts w:ascii="Arial" w:hAnsi="Arial" w:cs="Arial"/>
+          <w:sz w:val="24"/>
+          <w:szCs w:val="24"/>
+          <w:lang w:val="en-US"/>
+        </w:rPr>
+        <w:t xml:space="preserve"> sales value at </w:t>
+      </w:r>
+      <w:r>
+        <w:rPr>
+          <w:rFonts w:ascii="Arial" w:hAnsi="Arial" w:cs="Arial"/>
+          <w:b/>
+          <w:bCs/>
+          <w:sz w:val="24"/>
+          <w:szCs w:val="24"/>
+          <w:lang w:val="en-US"/>
+        </w:rPr>
+        <w:t>$168,546.28</w:t>
+      </w:r>
+      <w:r>
+        <w:rPr>
+          <w:rFonts w:ascii="Arial" w:hAnsi="Arial" w:cs="Arial"/>
+          <w:sz w:val="24"/>
+          <w:szCs w:val="24"/>
+          <w:lang w:val="en-US"/>
+        </w:rPr>
+        <w:t>.</w:t>
+      </w:r>
+    </w:p>
+    <w:p>
+      <w:pPr>
+        <w:jc w:val="both"/>
+        <w:rPr>
+          <w:rFonts w:ascii="Arial" w:hAnsi="Arial" w:cs="Arial"/>
+          <w:sz w:val="24"/>
+          <w:szCs w:val="24"/>
+          <w:lang w:val="en-US"/>
+        </w:rPr>
+      </w:pPr>
+      <w:r>
+        <w:rPr>
+          <w:rFonts w:ascii="Arial" w:hAnsi="Arial" w:cs="Arial"/>
+          <w:sz w:val="24"/>
+          <w:szCs w:val="24"/>
+          <w:lang w:val="en-US"/>
+        </w:rPr>
+        <w:t xml:space="preserve">The products of </w:t>
+      </w:r>
+      <w:proofErr w:type="spellStart"/>
+      <w:r>
+        <w:rPr>
+          <w:rFonts w:ascii="Arial" w:hAnsi="Arial" w:cs="Arial"/>
+          <w:b/>
+          <w:bCs/>
+          <w:sz w:val="24"/>
+          <w:szCs w:val="24"/>
+          <w:lang w:val="en-US"/>
+        </w:rPr>
+        <w:t>Maestri</w:t>
+      </w:r>
+      <w:proofErr w:type="spellEnd"/>
+      <w:r>
+        <w:rPr>
+          <w:rFonts w:ascii="Arial" w:hAnsi="Arial" w:cs="Arial"/>
+          <w:b/>
+          <w:bCs/>
+          <w:sz w:val="24"/>
+          <w:szCs w:val="24"/>
+          <w:lang w:val="en-US"/>
+        </w:rPr>
+        <w:t xml:space="preserve"> &amp; </w:t>
+      </w:r>
+      <w:proofErr w:type="spellStart"/>
+      <w:r>
+        <w:rPr>
+          <w:rFonts w:ascii="Arial" w:hAnsi="Arial" w:cs="Arial"/>
+          <w:b/>
+          <w:bCs/>
+          <w:sz w:val="24"/>
+          <w:szCs w:val="24"/>
+          <w:lang w:val="en-US"/>
+        </w:rPr>
+        <w:t>Maestri</w:t>
+      </w:r>
+      <w:proofErr w:type="spellEnd"/>
+      <w:r>
+        <w:rPr>
+          <w:rFonts w:ascii="Arial" w:hAnsi="Arial" w:cs="Arial"/>
+          <w:sz w:val="24"/>
+          <w:szCs w:val="24"/>
+          <w:lang w:val="en-US"/>
+        </w:rPr>
+        <w:t xml:space="preserve"> that have been made in Spain have the </w:t>
+      </w:r>
+      <w:r>
+        <w:rPr>
+          <w:rFonts w:ascii="Arial" w:hAnsi="Arial" w:cs="Arial"/>
+          <w:b/>
+          <w:bCs/>
+          <w:sz w:val="24"/>
+          <w:szCs w:val="24"/>
+          <w:lang w:val="en-US"/>
+        </w:rPr>
+        <w:t>highest</w:t>
+      </w:r>
+      <w:r>
+        <w:rPr>
+          <w:rFonts w:ascii="Arial" w:hAnsi="Arial" w:cs="Arial"/>
+          <w:sz w:val="24"/>
+          <w:szCs w:val="24"/>
+          <w:lang w:val="en-US"/>
+        </w:rPr>
+        <w:t xml:space="preserve"> sales value at </w:t>
+      </w:r>
+      <w:r>
+        <w:rPr>
+          <w:rFonts w:ascii="Arial" w:hAnsi="Arial" w:cs="Arial"/>
+          <w:b/>
+          <w:bCs/>
+          <w:sz w:val="24"/>
+          <w:szCs w:val="24"/>
+          <w:lang w:val="en-US"/>
+        </w:rPr>
+        <w:t>$1,044,866.08</w:t>
+      </w:r>
+      <w:r>
+        <w:rPr>
+          <w:rFonts w:ascii="Arial" w:hAnsi="Arial" w:cs="Arial"/>
+          <w:sz w:val="24"/>
+          <w:szCs w:val="24"/>
+          <w:lang w:val="en-US"/>
+        </w:rPr>
+        <w:t xml:space="preserve">, whereas the products that have been made in China have the </w:t>
+      </w:r>
+      <w:r>
+        <w:rPr>
+          <w:rFonts w:ascii="Arial" w:hAnsi="Arial" w:cs="Arial"/>
+          <w:b/>
+          <w:bCs/>
+          <w:sz w:val="24"/>
+          <w:szCs w:val="24"/>
+          <w:lang w:val="en-US"/>
+        </w:rPr>
+        <w:t>lowest</w:t>
+      </w:r>
+      <w:r>
+        <w:rPr>
+          <w:rFonts w:ascii="Arial" w:hAnsi="Arial" w:cs="Arial"/>
+          <w:sz w:val="24"/>
+          <w:szCs w:val="24"/>
+          <w:lang w:val="en-US"/>
+        </w:rPr>
+        <w:t xml:space="preserve"> sales value at </w:t>
+      </w:r>
+      <w:r>
+        <w:rPr>
+          <w:rFonts w:ascii="Arial" w:hAnsi="Arial" w:cs="Arial"/>
+          <w:b/>
+          <w:bCs/>
+          <w:sz w:val="24"/>
+          <w:szCs w:val="24"/>
+          <w:lang w:val="en-US"/>
+        </w:rPr>
+        <w:t>$67,752.30</w:t>
+      </w:r>
+      <w:r>
+        <w:rPr>
+          <w:rFonts w:ascii="Arial" w:hAnsi="Arial" w:cs="Arial"/>
+          <w:sz w:val="24"/>
+          <w:szCs w:val="24"/>
+          <w:lang w:val="en-US"/>
+        </w:rPr>
+        <w:t>.</w:t>
+      </w:r>
+    </w:p>
+    <w:p>
+      <w:pPr>
+        <w:jc w:val="both"/>
+        <w:rPr>
+          <w:rFonts w:ascii="Arial" w:hAnsi="Arial" w:cs="Arial"/>
+          <w:sz w:val="24"/>
+          <w:szCs w:val="24"/>
+          <w:lang w:val="en-US"/>
+        </w:rPr>
+      </w:pPr>
+      <w:r>
+        <w:rPr>
+          <w:rFonts w:ascii="Arial" w:hAnsi="Arial" w:cs="Arial"/>
+          <w:sz w:val="24"/>
+          <w:szCs w:val="24"/>
+          <w:lang w:val="en-US"/>
+        </w:rPr>
+        <w:t xml:space="preserve">The products of </w:t>
+      </w:r>
+      <w:r>
+        <w:rPr>
+          <w:rFonts w:ascii="Arial" w:hAnsi="Arial" w:cs="Arial"/>
+          <w:b/>
+          <w:bCs/>
+          <w:sz w:val="24"/>
+          <w:szCs w:val="24"/>
+          <w:lang w:val="en-US"/>
+        </w:rPr>
+        <w:t>Selector Ltd</w:t>
+      </w:r>
+      <w:r>
+        <w:rPr>
+          <w:rFonts w:ascii="Arial" w:hAnsi="Arial" w:cs="Arial"/>
+          <w:sz w:val="24"/>
+          <w:szCs w:val="24"/>
+          <w:lang w:val="en-US"/>
+        </w:rPr>
+        <w:t xml:space="preserve"> that have been made in Spain have the </w:t>
+      </w:r>
+      <w:r>
+        <w:rPr>
+          <w:rFonts w:ascii="Arial" w:hAnsi="Arial" w:cs="Arial"/>
+          <w:b/>
+          <w:bCs/>
+          <w:sz w:val="24"/>
+          <w:szCs w:val="24"/>
+          <w:lang w:val="en-US"/>
+        </w:rPr>
+        <w:t>highest</w:t>
+      </w:r>
+      <w:r>
+        <w:rPr>
+          <w:rFonts w:ascii="Arial" w:hAnsi="Arial" w:cs="Arial"/>
+          <w:sz w:val="24"/>
+          <w:szCs w:val="24"/>
+          <w:lang w:val="en-US"/>
+        </w:rPr>
+        <w:t xml:space="preserve"> sales value at </w:t>
+      </w:r>
+      <w:r>
+        <w:rPr>
+          <w:rFonts w:ascii="Arial" w:hAnsi="Arial" w:cs="Arial"/>
+          <w:b/>
+          <w:bCs/>
+          <w:sz w:val="24"/>
+          <w:szCs w:val="24"/>
+          <w:lang w:val="en-US"/>
+        </w:rPr>
+        <w:t>$890,860.32</w:t>
+      </w:r>
+      <w:r>
+        <w:rPr>
+          <w:rFonts w:ascii="Arial" w:hAnsi="Arial" w:cs="Arial"/>
+          <w:sz w:val="24"/>
+          <w:szCs w:val="24"/>
+          <w:lang w:val="en-US"/>
+        </w:rPr>
+        <w:t xml:space="preserve">, whereas the products that have been made in China have the </w:t>
+      </w:r>
+      <w:r>
+        <w:rPr>
+          <w:rFonts w:ascii="Arial" w:hAnsi="Arial" w:cs="Arial"/>
+          <w:b/>
+          <w:bCs/>
+          <w:sz w:val="24"/>
+          <w:szCs w:val="24"/>
+          <w:lang w:val="en-US"/>
+        </w:rPr>
+        <w:t>lowest</w:t>
+      </w:r>
+      <w:r>
+        <w:rPr>
+          <w:rFonts w:ascii="Arial" w:hAnsi="Arial" w:cs="Arial"/>
+          <w:sz w:val="24"/>
+          <w:szCs w:val="24"/>
+          <w:lang w:val="en-US"/>
+        </w:rPr>
+        <w:t xml:space="preserve"> sales value at </w:t>
+      </w:r>
+      <w:r>
+        <w:rPr>
+          <w:rFonts w:ascii="Arial" w:hAnsi="Arial" w:cs="Arial"/>
+          <w:b/>
+          <w:bCs/>
+          <w:sz w:val="24"/>
+          <w:szCs w:val="24"/>
+          <w:lang w:val="en-US"/>
+        </w:rPr>
+        <w:t>$91,108.40</w:t>
+      </w:r>
+      <w:r>
+        <w:rPr>
+          <w:rFonts w:ascii="Arial" w:hAnsi="Arial" w:cs="Arial"/>
+          <w:sz w:val="24"/>
+          <w:szCs w:val="24"/>
+          <w:lang w:val="en-US"/>
+        </w:rPr>
+        <w:t>.</w:t>
+      </w:r>
+    </w:p>
+    <w:p>
+      <w:pPr>
+        <w:jc w:val="both"/>
+        <w:rPr>
+          <w:rFonts w:ascii="Arial" w:hAnsi="Arial" w:cs="Arial"/>
+          <w:sz w:val="24"/>
+          <w:szCs w:val="24"/>
+          <w:lang w:val="en-US"/>
+        </w:rPr>
+      </w:pPr>
+      <w:r>
+        <w:rPr>
+          <w:rFonts w:ascii="Arial" w:hAnsi="Arial" w:cs="Arial"/>
+          <w:sz w:val="24"/>
+          <w:szCs w:val="24"/>
+          <w:lang w:val="en-US"/>
+        </w:rPr>
+        <w:t xml:space="preserve">The products of </w:t>
+      </w:r>
+      <w:proofErr w:type="spellStart"/>
+      <w:r>
+        <w:rPr>
+          <w:rFonts w:ascii="Arial" w:hAnsi="Arial" w:cs="Arial"/>
+          <w:b/>
+          <w:bCs/>
+          <w:sz w:val="24"/>
+          <w:szCs w:val="24"/>
+          <w:lang w:val="en-US"/>
+        </w:rPr>
+        <w:t>Toktai</w:t>
+      </w:r>
+      <w:proofErr w:type="spellEnd"/>
+      <w:r>
+        <w:rPr>
+          <w:rFonts w:ascii="Arial" w:hAnsi="Arial" w:cs="Arial"/>
+          <w:b/>
+          <w:bCs/>
+          <w:sz w:val="24"/>
+          <w:szCs w:val="24"/>
+          <w:lang w:val="en-US"/>
+        </w:rPr>
+        <w:t xml:space="preserve"> &amp; Chen</w:t>
+      </w:r>
+      <w:r>
+        <w:rPr>
+          <w:rFonts w:ascii="Arial" w:hAnsi="Arial" w:cs="Arial"/>
+          <w:sz w:val="24"/>
+          <w:szCs w:val="24"/>
+          <w:lang w:val="en-US"/>
+        </w:rPr>
+        <w:t xml:space="preserve"> that have been made in China have the </w:t>
+      </w:r>
+      <w:r>
+        <w:rPr>
+          <w:rFonts w:ascii="Arial" w:hAnsi="Arial" w:cs="Arial"/>
+          <w:b/>
+          <w:bCs/>
+          <w:sz w:val="24"/>
+          <w:szCs w:val="24"/>
+          <w:lang w:val="en-US"/>
+        </w:rPr>
+        <w:t xml:space="preserve">highest </w:t>
+      </w:r>
+      <w:r>
+        <w:rPr>
+          <w:rFonts w:ascii="Arial" w:hAnsi="Arial" w:cs="Arial"/>
+          <w:sz w:val="24"/>
+          <w:szCs w:val="24"/>
+          <w:lang w:val="en-US"/>
+        </w:rPr>
+        <w:t xml:space="preserve">sales value at </w:t>
+      </w:r>
+      <w:r>
+        <w:rPr>
+          <w:rFonts w:ascii="Arial" w:hAnsi="Arial" w:cs="Arial"/>
+          <w:b/>
+          <w:bCs/>
+          <w:sz w:val="24"/>
+          <w:szCs w:val="24"/>
+          <w:lang w:val="en-US"/>
+        </w:rPr>
+        <w:t>$849,079.28</w:t>
+      </w:r>
+      <w:r>
+        <w:rPr>
+          <w:rFonts w:ascii="Arial" w:hAnsi="Arial" w:cs="Arial"/>
+          <w:sz w:val="24"/>
+          <w:szCs w:val="24"/>
+          <w:lang w:val="en-US"/>
+        </w:rPr>
+        <w:t xml:space="preserve">, whereas the products that have been made in Turkey have the </w:t>
+      </w:r>
+      <w:r>
+        <w:rPr>
+          <w:rFonts w:ascii="Arial" w:hAnsi="Arial" w:cs="Arial"/>
+          <w:b/>
+          <w:bCs/>
+          <w:sz w:val="24"/>
+          <w:szCs w:val="24"/>
+          <w:lang w:val="en-US"/>
+        </w:rPr>
+        <w:t>lowest</w:t>
+      </w:r>
+      <w:r>
+        <w:rPr>
+          <w:rFonts w:ascii="Arial" w:hAnsi="Arial" w:cs="Arial"/>
+          <w:sz w:val="24"/>
+          <w:szCs w:val="24"/>
+          <w:lang w:val="en-US"/>
+        </w:rPr>
+        <w:t xml:space="preserve"> sales value at </w:t>
+      </w:r>
+      <w:r>
+        <w:rPr>
+          <w:rFonts w:ascii="Arial" w:hAnsi="Arial" w:cs="Arial"/>
+          <w:b/>
+          <w:bCs/>
+          <w:sz w:val="24"/>
+          <w:szCs w:val="24"/>
+          <w:lang w:val="en-US"/>
+        </w:rPr>
+        <w:t>$402,765.73</w:t>
+      </w:r>
+      <w:r>
+        <w:rPr>
+          <w:rFonts w:ascii="Arial" w:hAnsi="Arial" w:cs="Arial"/>
+          <w:sz w:val="24"/>
+          <w:szCs w:val="24"/>
+          <w:lang w:val="en-US"/>
+        </w:rPr>
+        <w:t>.</w:t>
+      </w:r>
+    </w:p>
+    <w:p>
+      <w:pPr>
+        <w:jc w:val="both"/>
+        <w:rPr>
+          <w:rFonts w:ascii="Arial" w:hAnsi="Arial" w:cs="Arial"/>
+          <w:sz w:val="24"/>
+          <w:szCs w:val="24"/>
+          <w:lang w:val="en-US"/>
+        </w:rPr>
+      </w:pPr>
+      <w:r>
+        <w:rPr>
+          <w:rFonts w:ascii="Arial" w:hAnsi="Arial" w:cs="Arial"/>
+          <w:sz w:val="24"/>
+          <w:szCs w:val="24"/>
+          <w:lang w:val="en-US"/>
+        </w:rPr>
+        <w:t xml:space="preserve">The products of </w:t>
+      </w:r>
+      <w:r>
+        <w:rPr>
+          <w:rFonts w:ascii="Arial" w:hAnsi="Arial" w:cs="Arial"/>
+          <w:b/>
+          <w:bCs/>
+          <w:sz w:val="24"/>
+          <w:szCs w:val="24"/>
+          <w:lang w:val="en-US"/>
+        </w:rPr>
+        <w:t>Viking Quality</w:t>
+      </w:r>
+      <w:r>
+        <w:rPr>
+          <w:rFonts w:ascii="Arial" w:hAnsi="Arial" w:cs="Arial"/>
+          <w:sz w:val="24"/>
+          <w:szCs w:val="24"/>
+          <w:lang w:val="en-US"/>
+        </w:rPr>
+        <w:t xml:space="preserve"> that have been made in the USA have the </w:t>
+      </w:r>
+      <w:r>
+        <w:rPr>
+          <w:rFonts w:ascii="Arial" w:hAnsi="Arial" w:cs="Arial"/>
+          <w:b/>
+          <w:bCs/>
+          <w:sz w:val="24"/>
+          <w:szCs w:val="24"/>
+          <w:lang w:val="en-US"/>
+        </w:rPr>
+        <w:t>highest</w:t>
+      </w:r>
+      <w:r>
+        <w:rPr>
+          <w:rFonts w:ascii="Arial" w:hAnsi="Arial" w:cs="Arial"/>
+          <w:sz w:val="24"/>
+          <w:szCs w:val="24"/>
+          <w:lang w:val="en-US"/>
+        </w:rPr>
+        <w:t xml:space="preserve"> sales value at </w:t>
+      </w:r>
+      <w:r>
+        <w:rPr>
+          <w:rFonts w:ascii="Arial" w:hAnsi="Arial" w:cs="Arial"/>
+          <w:b/>
+          <w:bCs/>
+          <w:sz w:val="24"/>
+          <w:szCs w:val="24"/>
+          <w:lang w:val="en-US"/>
+        </w:rPr>
+        <w:t>$664,172.77</w:t>
+      </w:r>
+      <w:r>
+        <w:rPr>
+          <w:rFonts w:ascii="Arial" w:hAnsi="Arial" w:cs="Arial"/>
+          <w:sz w:val="24"/>
+          <w:szCs w:val="24"/>
+          <w:lang w:val="en-US"/>
+        </w:rPr>
+        <w:t xml:space="preserve">, whereas the products that have been made in India have the </w:t>
+      </w:r>
+      <w:r>
+        <w:rPr>
+          <w:rFonts w:ascii="Arial" w:hAnsi="Arial" w:cs="Arial"/>
+          <w:b/>
+          <w:bCs/>
+          <w:sz w:val="24"/>
+          <w:szCs w:val="24"/>
+          <w:lang w:val="en-US"/>
+        </w:rPr>
+        <w:t>lowest</w:t>
+      </w:r>
+      <w:r>
+        <w:rPr>
+          <w:rFonts w:ascii="Arial" w:hAnsi="Arial" w:cs="Arial"/>
+          <w:sz w:val="24"/>
+          <w:szCs w:val="24"/>
+          <w:lang w:val="en-US"/>
+        </w:rPr>
+        <w:t xml:space="preserve"> sales value at </w:t>
+      </w:r>
+      <w:r>
+        <w:rPr>
+          <w:rFonts w:ascii="Arial" w:hAnsi="Arial" w:cs="Arial"/>
+          <w:b/>
+          <w:bCs/>
+          <w:sz w:val="24"/>
+          <w:szCs w:val="24"/>
+          <w:lang w:val="en-US"/>
+        </w:rPr>
+        <w:t>$313,966.67</w:t>
+      </w:r>
+      <w:r>
+        <w:rPr>
+          <w:rFonts w:ascii="Arial" w:hAnsi="Arial" w:cs="Arial"/>
+          <w:sz w:val="24"/>
+          <w:szCs w:val="24"/>
+          <w:lang w:val="en-US"/>
+        </w:rPr>
+        <w:t>.</w:t>
+      </w:r>
+    </w:p>
+    <w:p>
+      <w:pPr>
+        <w:keepNext/>
+        <w:jc w:val="center"/>
+      </w:pPr>
+      <w:r>
+        <w:rPr>
+          <w:lang w:val="en-US"/>
+        </w:rPr>
+        <w:drawing>
+          <wp:inline distT="0" distB="0" distL="0" distR="0" wp14:anchorId="7C484BD5" wp14:editId="31BB9E60">
+            <wp:extent cx="6185995" cy="2354580"/>
+            <wp:effectExtent l="0" t="0" r="5715" b="7620"/>
+            <wp:docPr id="28" name="Εικόνα 28" descr="Εικόνα που περιέχει κείμενο&#10;&#10;Περιγραφή που δημιουργήθηκε αυτόματα"/>
+            <wp:cNvGraphicFramePr>
+              <a:graphicFrameLocks xmlns:a="http://schemas.openxmlformats.org/drawingml/2006/main" noChangeAspect="1"/>
+            </wp:cNvGraphicFramePr>
+            <a:graphic xmlns:a="http://schemas.openxmlformats.org/drawingml/2006/main">
+              <a:graphicData uri="http://schemas.openxmlformats.org/drawingml/2006/picture">
+                <pic:pic xmlns:pic="http://schemas.openxmlformats.org/drawingml/2006/picture">
+                  <pic:nvPicPr>
+                    <pic:cNvPr id="28" name="Εικόνα 28" descr="Εικόνα που περιέχει κείμενο&#10;&#10;Περιγραφή που δημιουργήθηκε αυτόματα"/>
+                    <pic:cNvPicPr/>
+                  </pic:nvPicPr>
+                  <pic:blipFill>
+                    <a:blip r:embed="rId35"/>
+                    <a:stretch>
+                      <a:fillRect/>
+                    </a:stretch>
+                  </pic:blipFill>
+                  <pic:spPr>
+                    <a:xfrm>
+                      <a:off x="0" y="0"/>
+                      <a:ext cx="6265030" cy="2384663"/>
+                    </a:xfrm>
+                    <a:prstGeom prst="rect">
+                      <a:avLst/>
+                    </a:prstGeom>
+                  </pic:spPr>
+                </pic:pic>
+              </a:graphicData>
+            </a:graphic>
+          </wp:inline>
+        </w:drawing>
+      </w:r>
+    </w:p>
+    <w:p>
+      <w:pPr>
+        <w:pStyle w:val="a8"/>
+        <w:jc w:val="center"/>
+        <w:rPr>
+          <w:lang w:val="en-US"/>
+        </w:rPr>
+      </w:pPr>
+      <w:r>
+        <w:rPr>
+          <w:lang w:val="en-US"/>
+        </w:rPr>
+        <w:t xml:space="preserve">Figure </w:t>
+      </w:r>
+      <w:r>
+        <w:fldChar w:fldCharType="begin"/>
+      </w:r>
+      <w:r>
+        <w:rPr>
+          <w:lang w:val="en-US"/>
+        </w:rPr>
+        <w:instrText xml:space="preserve"> SEQ Figure \* ARABIC </w:instrText>
+      </w:r>
+      <w:r>
+        <w:fldChar w:fldCharType="separate"/>
+      </w:r>
+      <w:r>
+        <w:rPr>
+          <w:noProof/>
+          <w:lang w:val="en-US"/>
+        </w:rPr>
+        <w:t>26</w:t>
+      </w:r>
+      <w:r>
+        <w:fldChar w:fldCharType="end"/>
+      </w:r>
+      <w:r>
+        <w:rPr>
+          <w:lang w:val="en-US"/>
+        </w:rPr>
+        <w:t xml:space="preserve"> The table with sales per products origin country and company.</w:t>
+      </w:r>
     </w:p>
     <w:p>
       <w:pPr>
@@ -4938,7 +6471,7 @@
       </w:pPr>
     </w:p>
     <w:sectPr>
-      <w:footerReference w:type="default" r:id="rId31"/>
+      <w:footerReference w:type="default" r:id="rId36"/>
       <w:pgSz w:w="11906" w:h="16838"/>
       <w:pgMar w:top="1440" w:right="1800" w:bottom="1440" w:left="1800" w:header="708" w:footer="708" w:gutter="0"/>
       <w:pgNumType w:start="0"/>
@@ -5634,6 +7167,17 @@
       <w:szCs w:val="18"/>
     </w:rPr>
   </w:style>
+  <w:style w:type="character" w:styleId="a9">
+    <w:name w:val="Strong"/>
+    <w:basedOn w:val="a0"/>
+    <w:uiPriority w:val="22"/>
+    <w:qFormat/>
+    <w:rsid w:val="00836C44"/>
+    <w:rPr>
+      <w:b/>
+      <w:bCs/>
+    </w:rPr>
+  </w:style>
 </w:styles>
 </file>
 

</xml_diff>

<commit_message>
fixes in exercise 8 were done...
</commit_message>
<xml_diff>
--- a/Sotiris_Karageorgopoulos_SAS_Business_Report.docx
+++ b/Sotiris_Karageorgopoulos_SAS_Business_Report.docx
@@ -163,19 +163,8 @@
           <w:szCs w:val="28"/>
           <w:lang w:val="en-US"/>
         </w:rPr>
-        <w:t xml:space="preserve"> </w:t>
-      </w:r>
-      <w:proofErr w:type="spellStart"/>
-      <w:r>
-        <w:rPr>
-          <w:rFonts w:ascii="Arial" w:hAnsi="Arial" w:cs="Arial"/>
-          <w:sz w:val="28"/>
-          <w:szCs w:val="28"/>
-          <w:lang w:val="en-US"/>
-        </w:rPr>
-        <w:t>Sotirios</w:t>
-      </w:r>
-      <w:proofErr w:type="spellEnd"/>
+        <w:t xml:space="preserve"> Sotirios</w:t>
+      </w:r>
     </w:p>
     <w:p>
       <w:pPr>
@@ -1706,7 +1695,61 @@
           <w:szCs w:val="24"/>
           <w:lang w:val="en-US"/>
         </w:rPr>
-        <w:t>he total value of each invoice has been examined, taking into account all types of invoices. The results indicate that the average value of invoices is 964,93$. In addition, the invoice with the lowest and maximum value is 5,7$ and 8.603,77$, correspondingly.</w:t>
+        <w:t xml:space="preserve">he total value of each invoice has been examined, taking into account all types of invoices. The results indicate that the average value of invoices is </w:t>
+      </w:r>
+      <w:r>
+        <w:rPr>
+          <w:rFonts w:ascii="Arial" w:hAnsi="Arial" w:cs="Arial"/>
+          <w:sz w:val="24"/>
+          <w:szCs w:val="24"/>
+          <w:lang w:val="en-US"/>
+        </w:rPr>
+        <w:t>$</w:t>
+      </w:r>
+      <w:r>
+        <w:rPr>
+          <w:rFonts w:ascii="Arial" w:hAnsi="Arial" w:cs="Arial"/>
+          <w:sz w:val="24"/>
+          <w:szCs w:val="24"/>
+          <w:lang w:val="en-US"/>
+        </w:rPr>
+        <w:t xml:space="preserve">964,93. In addition, the invoice with the lowest and maximum value is </w:t>
+      </w:r>
+      <w:r>
+        <w:rPr>
+          <w:rFonts w:ascii="Arial" w:hAnsi="Arial" w:cs="Arial"/>
+          <w:sz w:val="24"/>
+          <w:szCs w:val="24"/>
+          <w:lang w:val="en-US"/>
+        </w:rPr>
+        <w:t>$</w:t>
+      </w:r>
+      <w:r>
+        <w:rPr>
+          <w:rFonts w:ascii="Arial" w:hAnsi="Arial" w:cs="Arial"/>
+          <w:sz w:val="24"/>
+          <w:szCs w:val="24"/>
+          <w:lang w:val="en-US"/>
+        </w:rPr>
+        <w:t xml:space="preserve">5,7 and </w:t>
+      </w:r>
+      <w:r>
+        <w:rPr>
+          <w:rFonts w:ascii="Arial" w:hAnsi="Arial" w:cs="Arial"/>
+          <w:sz w:val="24"/>
+          <w:szCs w:val="24"/>
+          <w:lang w:val="en-US"/>
+        </w:rPr>
+        <w:t>$</w:t>
+      </w:r>
+      <w:r>
+        <w:rPr>
+          <w:rFonts w:ascii="Arial" w:hAnsi="Arial" w:cs="Arial"/>
+          <w:sz w:val="24"/>
+          <w:szCs w:val="24"/>
+          <w:lang w:val="en-US"/>
+        </w:rPr>
+        <w:t>8.603,77, correspondingly.</w:t>
       </w:r>
       <w:r>
         <w:rPr>
@@ -2168,7 +2211,43 @@
           <w:szCs w:val="24"/>
           <w:lang w:val="en-US"/>
         </w:rPr>
-        <w:t xml:space="preserve">The age of most customers is between 28 and 45 years. The median age is 36 years and the average age is 36 years and 9 months. The results indicate that the retail shop is addressed to young and middle-aged people, whereas elderly customers are the minority. The age of most customers is between 28 and 45 years. The median age is 36 years and the average age is 36 years and 9 months. The results indicate that the retail shop is addressed to young and middle-aged people, whereas elderly customers are the minority. More specifically, young and middle-aged customers have a total percentage of 84,26%, whereas mature and elderly customers have a total percentage of 15,77%. In addition, young and middle-aged customers have spent 16.973.871,62$, whereas mature and elderly customers have spent 3.255.011,45$. It is worth mentioning that the mature and elderly groups are </w:t>
+        <w:t xml:space="preserve">The age of most customers is between 28 and 45 years. The median age is 36 years and the average age is 36 years and 9 months. The results indicate that the retail shop is addressed to young and middle-aged people, whereas elderly customers are the minority. The age of most customers is between 28 and 45 years. The median age is 36 years and the average age is 36 years and 9 months. The results indicate that the retail shop is addressed to young and middle-aged people, whereas elderly customers are the minority. More specifically, young and middle-aged customers have a total percentage of 84,26%, whereas mature and elderly customers have a total percentage of 15,77%. In addition, young and middle-aged customers have spent </w:t>
+      </w:r>
+      <w:r>
+        <w:rPr>
+          <w:rFonts w:ascii="Arial" w:hAnsi="Arial" w:cs="Arial"/>
+          <w:sz w:val="24"/>
+          <w:szCs w:val="24"/>
+          <w:lang w:val="en-US"/>
+        </w:rPr>
+        <w:t>$</w:t>
+      </w:r>
+      <w:r>
+        <w:rPr>
+          <w:rFonts w:ascii="Arial" w:hAnsi="Arial" w:cs="Arial"/>
+          <w:sz w:val="24"/>
+          <w:szCs w:val="24"/>
+          <w:lang w:val="en-US"/>
+        </w:rPr>
+        <w:t xml:space="preserve">16.973.871,62, whereas mature and elderly customers have spent </w:t>
+      </w:r>
+      <w:r>
+        <w:rPr>
+          <w:rFonts w:ascii="Arial" w:hAnsi="Arial" w:cs="Arial"/>
+          <w:sz w:val="24"/>
+          <w:szCs w:val="24"/>
+          <w:lang w:val="en-US"/>
+        </w:rPr>
+        <w:t>$</w:t>
+      </w:r>
+      <w:r>
+        <w:rPr>
+          <w:rFonts w:ascii="Arial" w:hAnsi="Arial" w:cs="Arial"/>
+          <w:sz w:val="24"/>
+          <w:szCs w:val="24"/>
+          <w:lang w:val="en-US"/>
+        </w:rPr>
+        <w:t xml:space="preserve">3.255.011,45. It is worth mentioning that the mature and elderly groups are </w:t>
       </w:r>
       <w:r>
         <w:rPr>
@@ -3058,7 +3137,133 @@
           <w:lang w:val="en-US"/>
         </w:rPr>
         <w:lastRenderedPageBreak/>
-        <w:t>The products that have the most sales are Eyewear (2.906.846,55$), Watches (2.024.325,73$), and Lanterns (1.886.076,90$). The products that have the fewest sales are Woods (590.351,76$), Safety (441.357,80$), and Putters (428.003,04$). In addition, the product line with the most sales is Personal Accessor (8.897.252,57$), whereas the product line with the fewest sales is Golf Equipment (428.003,04$). These results show that the products that belong to the Golf Equipment product line should be promoted.</w:t>
+        <w:t>The products that have the most sales are Eyewear (2.906.846,55$), Watches (</w:t>
+      </w:r>
+      <w:r>
+        <w:rPr>
+          <w:rFonts w:ascii="Arial" w:hAnsi="Arial" w:cs="Arial"/>
+          <w:sz w:val="24"/>
+          <w:szCs w:val="24"/>
+          <w:lang w:val="en-US"/>
+        </w:rPr>
+        <w:t>$</w:t>
+      </w:r>
+      <w:r>
+        <w:rPr>
+          <w:rFonts w:ascii="Arial" w:hAnsi="Arial" w:cs="Arial"/>
+          <w:sz w:val="24"/>
+          <w:szCs w:val="24"/>
+          <w:lang w:val="en-US"/>
+        </w:rPr>
+        <w:t>2.024.325,73), and Lanterns (</w:t>
+      </w:r>
+      <w:r>
+        <w:rPr>
+          <w:rFonts w:ascii="Arial" w:hAnsi="Arial" w:cs="Arial"/>
+          <w:sz w:val="24"/>
+          <w:szCs w:val="24"/>
+          <w:lang w:val="en-US"/>
+        </w:rPr>
+        <w:t>$</w:t>
+      </w:r>
+      <w:r>
+        <w:rPr>
+          <w:rFonts w:ascii="Arial" w:hAnsi="Arial" w:cs="Arial"/>
+          <w:sz w:val="24"/>
+          <w:szCs w:val="24"/>
+          <w:lang w:val="en-US"/>
+        </w:rPr>
+        <w:t>1.886.076,90). The products that have the fewest sales are Woods (</w:t>
+      </w:r>
+      <w:r>
+        <w:rPr>
+          <w:rFonts w:ascii="Arial" w:hAnsi="Arial" w:cs="Arial"/>
+          <w:sz w:val="24"/>
+          <w:szCs w:val="24"/>
+          <w:lang w:val="en-US"/>
+        </w:rPr>
+        <w:t>$</w:t>
+      </w:r>
+      <w:r>
+        <w:rPr>
+          <w:rFonts w:ascii="Arial" w:hAnsi="Arial" w:cs="Arial"/>
+          <w:sz w:val="24"/>
+          <w:szCs w:val="24"/>
+          <w:lang w:val="en-US"/>
+        </w:rPr>
+        <w:t>590.351,76), Safety (</w:t>
+      </w:r>
+      <w:r>
+        <w:rPr>
+          <w:rFonts w:ascii="Arial" w:hAnsi="Arial" w:cs="Arial"/>
+          <w:sz w:val="24"/>
+          <w:szCs w:val="24"/>
+          <w:lang w:val="en-US"/>
+        </w:rPr>
+        <w:t>$</w:t>
+      </w:r>
+      <w:r>
+        <w:rPr>
+          <w:rFonts w:ascii="Arial" w:hAnsi="Arial" w:cs="Arial"/>
+          <w:sz w:val="24"/>
+          <w:szCs w:val="24"/>
+          <w:lang w:val="en-US"/>
+        </w:rPr>
+        <w:t>441.357,80), and Putters (</w:t>
+      </w:r>
+      <w:r>
+        <w:rPr>
+          <w:rFonts w:ascii="Arial" w:hAnsi="Arial" w:cs="Arial"/>
+          <w:sz w:val="24"/>
+          <w:szCs w:val="24"/>
+          <w:lang w:val="en-US"/>
+        </w:rPr>
+        <w:t>$</w:t>
+      </w:r>
+      <w:r>
+        <w:rPr>
+          <w:rFonts w:ascii="Arial" w:hAnsi="Arial" w:cs="Arial"/>
+          <w:sz w:val="24"/>
+          <w:szCs w:val="24"/>
+          <w:lang w:val="en-US"/>
+        </w:rPr>
+        <w:t>428.003,04). In addition, the product line with the most sales is Personal Accessor (</w:t>
+      </w:r>
+      <w:r>
+        <w:rPr>
+          <w:rFonts w:ascii="Arial" w:hAnsi="Arial" w:cs="Arial"/>
+          <w:sz w:val="24"/>
+          <w:szCs w:val="24"/>
+          <w:lang w:val="en-US"/>
+        </w:rPr>
+        <w:t>$</w:t>
+      </w:r>
+      <w:r>
+        <w:rPr>
+          <w:rFonts w:ascii="Arial" w:hAnsi="Arial" w:cs="Arial"/>
+          <w:sz w:val="24"/>
+          <w:szCs w:val="24"/>
+          <w:lang w:val="en-US"/>
+        </w:rPr>
+        <w:t>8.897.252,57), whereas the product line with the fewest sales is Golf Equipment (</w:t>
+      </w:r>
+      <w:r>
+        <w:rPr>
+          <w:rFonts w:ascii="Arial" w:hAnsi="Arial" w:cs="Arial"/>
+          <w:sz w:val="24"/>
+          <w:szCs w:val="24"/>
+          <w:lang w:val="en-US"/>
+        </w:rPr>
+        <w:t>$</w:t>
+      </w:r>
+      <w:r>
+        <w:rPr>
+          <w:rFonts w:ascii="Arial" w:hAnsi="Arial" w:cs="Arial"/>
+          <w:sz w:val="24"/>
+          <w:szCs w:val="24"/>
+          <w:lang w:val="en-US"/>
+        </w:rPr>
+        <w:t>428.003,04). These results show that the products that belong to the Golf Equipment product line should be promoted.</w:t>
       </w:r>
     </w:p>
     <w:p>
@@ -3263,27 +3468,43 @@
           <w:lang w:val="en-US"/>
         </w:rPr>
         <w:lastRenderedPageBreak/>
-        <w:t xml:space="preserve">The region with the most sales is Sao Paolo (8.100.532,58$), whereas the region with the fewest sales is </w:t>
-      </w:r>
-      <w:proofErr w:type="spellStart"/>
-      <w:r>
-        <w:rPr>
-          <w:rFonts w:ascii="Arial" w:hAnsi="Arial" w:cs="Arial"/>
-          <w:sz w:val="24"/>
-          <w:szCs w:val="24"/>
-          <w:lang w:val="en-US"/>
-        </w:rPr>
-        <w:t>Amapa</w:t>
-      </w:r>
-      <w:proofErr w:type="spellEnd"/>
-      <w:r>
-        <w:rPr>
-          <w:rFonts w:ascii="Arial" w:hAnsi="Arial" w:cs="Arial"/>
-          <w:sz w:val="24"/>
-          <w:szCs w:val="24"/>
-          <w:lang w:val="en-US"/>
-        </w:rPr>
-        <w:t xml:space="preserve"> (7.620,04$). The results show that the southeast regions of Brazil contribute more to the retail profits, like Sao Paolo, Rio de Janeiro, and Rio Grande do Sul. In Sao Paolo, the majority of customers are male. Thus, </w:t>
+        <w:t>The region with the most sales is Sao Paolo (</w:t>
+      </w:r>
+      <w:r>
+        <w:rPr>
+          <w:rFonts w:ascii="Arial" w:hAnsi="Arial" w:cs="Arial"/>
+          <w:sz w:val="24"/>
+          <w:szCs w:val="24"/>
+          <w:lang w:val="en-US"/>
+        </w:rPr>
+        <w:t>$</w:t>
+      </w:r>
+      <w:r>
+        <w:rPr>
+          <w:rFonts w:ascii="Arial" w:hAnsi="Arial" w:cs="Arial"/>
+          <w:sz w:val="24"/>
+          <w:szCs w:val="24"/>
+          <w:lang w:val="en-US"/>
+        </w:rPr>
+        <w:t>8.100.532,58), whereas the region with the fewest sales is Amapa (</w:t>
+      </w:r>
+      <w:r>
+        <w:rPr>
+          <w:rFonts w:ascii="Arial" w:hAnsi="Arial" w:cs="Arial"/>
+          <w:sz w:val="24"/>
+          <w:szCs w:val="24"/>
+          <w:lang w:val="en-US"/>
+        </w:rPr>
+        <w:t>$</w:t>
+      </w:r>
+      <w:r>
+        <w:rPr>
+          <w:rFonts w:ascii="Arial" w:hAnsi="Arial" w:cs="Arial"/>
+          <w:sz w:val="24"/>
+          <w:szCs w:val="24"/>
+          <w:lang w:val="en-US"/>
+        </w:rPr>
+        <w:t xml:space="preserve">7.620,04). The results show that the southeast regions of Brazil contribute more to the retail profits, like Sao Paolo, Rio de Janeiro, and Rio Grande do Sul. In Sao Paolo, the majority of customers are male. Thus, </w:t>
       </w:r>
       <w:r>
         <w:rPr>
@@ -3971,7 +4192,61 @@
           <w:lang w:val="en-US"/>
         </w:rPr>
         <w:lastRenderedPageBreak/>
-        <w:t>The sales with a high monetary value are on Thursday (4.270.000$), whereas the sales with the lowest monetary value are on Saturday (0$). The monetary value of sales on Saturday is 0$ because the retail shop is closed on Saturdays. In figure 20, it is observed that all SKUs are sold, so there is no difference between different SKUs and sales.</w:t>
+        <w:t>The sales with a high monetary value are on Thursday (</w:t>
+      </w:r>
+      <w:r>
+        <w:rPr>
+          <w:rFonts w:ascii="Arial" w:hAnsi="Arial" w:cs="Arial"/>
+          <w:sz w:val="24"/>
+          <w:szCs w:val="24"/>
+          <w:lang w:val="en-US"/>
+        </w:rPr>
+        <w:t>$</w:t>
+      </w:r>
+      <w:r>
+        <w:rPr>
+          <w:rFonts w:ascii="Arial" w:hAnsi="Arial" w:cs="Arial"/>
+          <w:sz w:val="24"/>
+          <w:szCs w:val="24"/>
+          <w:lang w:val="en-US"/>
+        </w:rPr>
+        <w:t>4.270.000), whereas the sales with the lowest monetary value are on Saturday (</w:t>
+      </w:r>
+      <w:r>
+        <w:rPr>
+          <w:rFonts w:ascii="Arial" w:hAnsi="Arial" w:cs="Arial"/>
+          <w:sz w:val="24"/>
+          <w:szCs w:val="24"/>
+          <w:lang w:val="en-US"/>
+        </w:rPr>
+        <w:t>$</w:t>
+      </w:r>
+      <w:r>
+        <w:rPr>
+          <w:rFonts w:ascii="Arial" w:hAnsi="Arial" w:cs="Arial"/>
+          <w:sz w:val="24"/>
+          <w:szCs w:val="24"/>
+          <w:lang w:val="en-US"/>
+        </w:rPr>
+        <w:t xml:space="preserve">0). The monetary value of sales on Saturday is </w:t>
+      </w:r>
+      <w:r>
+        <w:rPr>
+          <w:rFonts w:ascii="Arial" w:hAnsi="Arial" w:cs="Arial"/>
+          <w:sz w:val="24"/>
+          <w:szCs w:val="24"/>
+          <w:lang w:val="en-US"/>
+        </w:rPr>
+        <w:t>$0</w:t>
+      </w:r>
+      <w:r>
+        <w:rPr>
+          <w:rFonts w:ascii="Arial" w:hAnsi="Arial" w:cs="Arial"/>
+          <w:sz w:val="24"/>
+          <w:szCs w:val="24"/>
+          <w:lang w:val="en-US"/>
+        </w:rPr>
+        <w:t xml:space="preserve"> because the retail shop is closed on Saturdays. In figure 20, it is observed that all SKUs are sold, so there is no difference between different SKUs and sales.</w:t>
       </w:r>
     </w:p>
     <w:p>
@@ -4214,27 +4489,7 @@
           <w:szCs w:val="24"/>
           <w:lang w:val="en-US"/>
         </w:rPr>
-        <w:t xml:space="preserve"> most products that have been sold are of the company Dragon SA. More specifically, the products that have been sold are 66.677, which consists the 15,92% of products sold. On the other hand, Easy Creator was the company with the fewest products sold. The Easy Creator products that have been sold are 34,988, which consists the 8,35% of products sold. The percentages of the products sold by the remaining companies are between 9 and 11 %. The </w:t>
-      </w:r>
-      <w:proofErr w:type="spellStart"/>
-      <w:r>
-        <w:rPr>
-          <w:rFonts w:ascii="Arial" w:hAnsi="Arial" w:cs="Arial"/>
-          <w:sz w:val="24"/>
-          <w:szCs w:val="24"/>
-          <w:lang w:val="en-US"/>
-        </w:rPr>
-        <w:t>Toktai</w:t>
-      </w:r>
-      <w:proofErr w:type="spellEnd"/>
-      <w:r>
-        <w:rPr>
-          <w:rFonts w:ascii="Arial" w:hAnsi="Arial" w:cs="Arial"/>
-          <w:sz w:val="24"/>
-          <w:szCs w:val="24"/>
-          <w:lang w:val="en-US"/>
-        </w:rPr>
-        <w:t xml:space="preserve"> and Chen products that have been sold are 60.790, which consists the 14.52% of the total products sold.</w:t>
+        <w:t xml:space="preserve"> most products that have been sold are of the company Dragon SA. More specifically, the products that have been sold are 66.677, which consists the 15,92% of products sold. On the other hand, Easy Creator was the company with the fewest products sold. The Easy Creator products that have been sold are 34,988, which consists the 8,35% of products sold. The percentages of the products sold by the remaining companies are between 9 and 11 %. The Toktai and Chen products that have been sold are 60.790, which consists the 14.52% of the total products sold.</w:t>
       </w:r>
     </w:p>
     <w:p>
@@ -4245,6 +4500,7 @@
       <w:r>
         <w:rPr>
           <w:rFonts w:ascii="Arial" w:hAnsi="Arial" w:cs="Arial"/>
+          <w:noProof/>
           <w:sz w:val="24"/>
           <w:szCs w:val="24"/>
           <w:lang w:val="en-US"/>
@@ -4336,6 +4592,7 @@
       </w:pPr>
       <w:r>
         <w:rPr>
+          <w:noProof/>
           <w:lang w:val="en-US"/>
         </w:rPr>
         <w:drawing>
@@ -4454,7 +4711,25 @@
           <w:szCs w:val="24"/>
           <w:lang w:val="en-US"/>
         </w:rPr>
-        <w:t xml:space="preserve"> 3.809.087,42$ which consists the 16,3% of sales. Indeed, the company with the lowest sales value is Selector Ltd, </w:t>
+        <w:t xml:space="preserve"> </w:t>
+      </w:r>
+      <w:r>
+        <w:rPr>
+          <w:rFonts w:ascii="Arial" w:hAnsi="Arial" w:cs="Arial"/>
+          <w:sz w:val="24"/>
+          <w:szCs w:val="24"/>
+          <w:lang w:val="en-US"/>
+        </w:rPr>
+        <w:t>$</w:t>
+      </w:r>
+      <w:r>
+        <w:rPr>
+          <w:rFonts w:ascii="Arial" w:hAnsi="Arial" w:cs="Arial"/>
+          <w:sz w:val="24"/>
+          <w:szCs w:val="24"/>
+          <w:lang w:val="en-US"/>
+        </w:rPr>
+        <w:t xml:space="preserve">3.809.087,42 which consists the 16,3% of sales. Indeed, the company with the lowest sales value is Selector Ltd, </w:t>
       </w:r>
       <w:r>
         <w:rPr>
@@ -4472,7 +4747,25 @@
           <w:szCs w:val="24"/>
           <w:lang w:val="en-US"/>
         </w:rPr>
-        <w:t xml:space="preserve"> 1.913.426,29$ which consists the 8,2% of sales. The sales of the rest companies are between 2 to 3.1 million dollars.</w:t>
+        <w:t xml:space="preserve"> </w:t>
+      </w:r>
+      <w:r>
+        <w:rPr>
+          <w:rFonts w:ascii="Arial" w:hAnsi="Arial" w:cs="Arial"/>
+          <w:sz w:val="24"/>
+          <w:szCs w:val="24"/>
+          <w:lang w:val="en-US"/>
+        </w:rPr>
+        <w:t>$</w:t>
+      </w:r>
+      <w:r>
+        <w:rPr>
+          <w:rFonts w:ascii="Arial" w:hAnsi="Arial" w:cs="Arial"/>
+          <w:sz w:val="24"/>
+          <w:szCs w:val="24"/>
+          <w:lang w:val="en-US"/>
+        </w:rPr>
+        <w:t>1.913.426,29 which consists the 8,2% of sales. The sales of the rest companies are between 2 to 3.1 million dollars.</w:t>
       </w:r>
     </w:p>
     <w:p>
@@ -4483,6 +4776,7 @@
       <w:r>
         <w:rPr>
           <w:rFonts w:ascii="Arial" w:hAnsi="Arial" w:cs="Arial"/>
+          <w:noProof/>
           <w:sz w:val="24"/>
           <w:szCs w:val="24"/>
           <w:lang w:val="en-US"/>
@@ -4586,6 +4880,7 @@
       </w:pPr>
       <w:r>
         <w:rPr>
+          <w:noProof/>
           <w:lang w:val="en-US"/>
         </w:rPr>
         <w:drawing>
@@ -5168,29 +5463,16 @@
         </w:rPr>
         <w:t xml:space="preserve">The products of </w:t>
       </w:r>
-      <w:proofErr w:type="spellStart"/>
-      <w:r>
-        <w:rPr>
-          <w:rFonts w:ascii="Arial" w:hAnsi="Arial" w:cs="Arial"/>
-          <w:b/>
-          <w:bCs/>
-          <w:sz w:val="24"/>
-          <w:szCs w:val="24"/>
-          <w:lang w:val="en-US"/>
-        </w:rPr>
-        <w:t>Fabulo</w:t>
-      </w:r>
-      <w:proofErr w:type="spellEnd"/>
-      <w:r>
-        <w:rPr>
-          <w:rFonts w:ascii="Arial" w:hAnsi="Arial" w:cs="Arial"/>
-          <w:b/>
-          <w:bCs/>
-          <w:sz w:val="24"/>
-          <w:szCs w:val="24"/>
-          <w:lang w:val="en-US"/>
-        </w:rPr>
-        <w:t xml:space="preserve"> Ltd</w:t>
+      <w:r>
+        <w:rPr>
+          <w:rFonts w:ascii="Arial" w:hAnsi="Arial" w:cs="Arial"/>
+          <w:b/>
+          <w:bCs/>
+          <w:sz w:val="24"/>
+          <w:szCs w:val="24"/>
+          <w:lang w:val="en-US"/>
+        </w:rPr>
+        <w:t>Fabulo Ltd</w:t>
       </w:r>
       <w:r>
         <w:rPr>
@@ -5301,43 +5583,17 @@
         </w:rPr>
         <w:t xml:space="preserve">The products of </w:t>
       </w:r>
-      <w:proofErr w:type="spellStart"/>
-      <w:r>
-        <w:rPr>
-          <w:rFonts w:ascii="Arial" w:hAnsi="Arial" w:cs="Arial"/>
-          <w:b/>
-          <w:bCs/>
-          <w:sz w:val="24"/>
-          <w:szCs w:val="24"/>
-          <w:lang w:val="en-US"/>
-        </w:rPr>
-        <w:t>Maestri</w:t>
-      </w:r>
-      <w:proofErr w:type="spellEnd"/>
-      <w:r>
-        <w:rPr>
-          <w:rFonts w:ascii="Arial" w:hAnsi="Arial" w:cs="Arial"/>
-          <w:b/>
-          <w:bCs/>
-          <w:sz w:val="24"/>
-          <w:szCs w:val="24"/>
-          <w:lang w:val="en-US"/>
-        </w:rPr>
-        <w:t xml:space="preserve"> &amp; </w:t>
-      </w:r>
-      <w:proofErr w:type="spellStart"/>
-      <w:r>
-        <w:rPr>
-          <w:rFonts w:ascii="Arial" w:hAnsi="Arial" w:cs="Arial"/>
-          <w:b/>
-          <w:bCs/>
-          <w:sz w:val="24"/>
-          <w:szCs w:val="24"/>
-          <w:lang w:val="en-US"/>
-        </w:rPr>
-        <w:t>Maestri</w:t>
-      </w:r>
-      <w:proofErr w:type="spellEnd"/>
+      <w:r>
+        <w:rPr>
+          <w:rFonts w:ascii="Arial" w:hAnsi="Arial" w:cs="Arial"/>
+          <w:b/>
+          <w:bCs/>
+          <w:sz w:val="24"/>
+          <w:szCs w:val="24"/>
+          <w:lang w:val="en-US"/>
+        </w:rPr>
+        <w:t>Maestri &amp; Maestri</w:t>
+      </w:r>
       <w:r>
         <w:rPr>
           <w:rFonts w:ascii="Arial" w:hAnsi="Arial" w:cs="Arial"/>
@@ -5567,29 +5823,16 @@
         </w:rPr>
         <w:t xml:space="preserve">The products of </w:t>
       </w:r>
-      <w:proofErr w:type="spellStart"/>
-      <w:r>
-        <w:rPr>
-          <w:rFonts w:ascii="Arial" w:hAnsi="Arial" w:cs="Arial"/>
-          <w:b/>
-          <w:bCs/>
-          <w:sz w:val="24"/>
-          <w:szCs w:val="24"/>
-          <w:lang w:val="en-US"/>
-        </w:rPr>
-        <w:t>Toktai</w:t>
-      </w:r>
-      <w:proofErr w:type="spellEnd"/>
-      <w:r>
-        <w:rPr>
-          <w:rFonts w:ascii="Arial" w:hAnsi="Arial" w:cs="Arial"/>
-          <w:b/>
-          <w:bCs/>
-          <w:sz w:val="24"/>
-          <w:szCs w:val="24"/>
-          <w:lang w:val="en-US"/>
-        </w:rPr>
-        <w:t xml:space="preserve"> &amp; Chen</w:t>
+      <w:r>
+        <w:rPr>
+          <w:rFonts w:ascii="Arial" w:hAnsi="Arial" w:cs="Arial"/>
+          <w:b/>
+          <w:bCs/>
+          <w:sz w:val="24"/>
+          <w:szCs w:val="24"/>
+          <w:lang w:val="en-US"/>
+        </w:rPr>
+        <w:t>Toktai &amp; Chen</w:t>
       </w:r>
       <w:r>
         <w:rPr>
@@ -5808,6 +6051,7 @@
       </w:pPr>
       <w:r>
         <w:rPr>
+          <w:noProof/>
           <w:lang w:val="en-US"/>
         </w:rPr>
         <w:drawing>
@@ -5892,10 +6136,42 @@
     </w:p>
     <w:p>
       <w:pPr>
-        <w:rPr>
-          <w:lang w:val="en-US"/>
-        </w:rPr>
-      </w:pPr>
+        <w:jc w:val="both"/>
+        <w:rPr>
+          <w:rFonts w:ascii="Arial" w:hAnsi="Arial" w:cs="Arial"/>
+          <w:sz w:val="24"/>
+          <w:szCs w:val="24"/>
+          <w:lang w:val="en-US"/>
+        </w:rPr>
+      </w:pPr>
+      <w:r>
+        <w:rPr>
+          <w:rFonts w:ascii="Arial" w:hAnsi="Arial" w:cs="Arial"/>
+          <w:sz w:val="24"/>
+          <w:szCs w:val="24"/>
+          <w:lang w:val="en-US"/>
+        </w:rPr>
+        <w:lastRenderedPageBreak/>
+        <w:t xml:space="preserve">Consequently, </w:t>
+      </w:r>
+      <w:r>
+        <w:rPr>
+          <w:rFonts w:ascii="Arial" w:hAnsi="Arial" w:cs="Arial"/>
+          <w:sz w:val="24"/>
+          <w:szCs w:val="24"/>
+          <w:lang w:val="en-US"/>
+        </w:rPr>
+        <w:t>Dragon SA and Toktai &amp; Chen contribute to sales more than the rest companies. Selector Ltd is the company with the fewest sales, so the products of Selector Ltd should be promoted by the marketing department. The products made in Turkey have the fewest sales, which indicates that customers do not trust Turkish products. On the other hand, the products made in Spain and China have the most sales</w:t>
+      </w:r>
+      <w:r>
+        <w:rPr>
+          <w:rFonts w:ascii="Arial" w:hAnsi="Arial" w:cs="Arial"/>
+          <w:sz w:val="24"/>
+          <w:szCs w:val="24"/>
+          <w:lang w:val="en-US"/>
+        </w:rPr>
+        <w:t>.</w:t>
+      </w:r>
     </w:p>
     <w:p>
       <w:pPr>

</xml_diff>